<commit_message>
Various functions created. Still a work in progress various data wrangling jobs completed
</commit_message>
<xml_diff>
--- a/We rate dogs data quality issues.docx
+++ b/We rate dogs data quality issues.docx
@@ -15,7 +15,7 @@
     </w:p>
     <w:p>
       <w:r>
-        <w:t>Archive</w:t>
+        <w:t>Merged Data</w:t>
       </w:r>
     </w:p>
     <w:p>
@@ -27,17 +27,34 @@
         </w:numPr>
       </w:pPr>
       <w:r>
-        <w:t>Re-tweets are included in the dataset</w:t>
-      </w:r>
-      <w:r>
-        <w:t xml:space="preserve"> these are identified by “</w:t>
-      </w:r>
-      <w:r>
-        <w:t>RT @</w:t>
-      </w:r>
-      <w:r>
-        <w:t>” Remove them.</w:t>
-      </w:r>
+        <w:t xml:space="preserve">There are 3 separate </w:t>
+      </w:r>
+      <w:r>
+        <w:t>tables.</w:t>
+      </w:r>
+    </w:p>
+    <w:p>
+      <w:pPr>
+        <w:pStyle w:val="ListParagraph"/>
+        <w:numPr>
+          <w:ilvl w:val="0"/>
+          <w:numId w:val="13"/>
+        </w:numPr>
+      </w:pPr>
+      <w:r>
+        <w:t>We fix this by merging our data into one table using “twitter_id”</w:t>
+      </w:r>
+      <w:r>
+        <w:t>.</w:t>
+      </w:r>
+      <w:r>
+        <w:t xml:space="preserve"> --Done</w:t>
+      </w:r>
+    </w:p>
+    <w:p>
+      <w:pPr>
+        <w:pStyle w:val="ListParagraph"/>
+      </w:pPr>
     </w:p>
     <w:p>
       <w:pPr>
@@ -48,16 +65,39 @@
         </w:numPr>
       </w:pPr>
       <w:r>
-        <w:t>There are 3 separate tables. – We fix this by merging our data into one table using “</w:t>
+        <w:t xml:space="preserve">Timestamp </w:t>
+      </w:r>
+      <w:r>
+        <w:t>datatype values are typed as object.</w:t>
+      </w:r>
+      <w:r>
+        <w:t xml:space="preserve"> --Done</w:t>
+      </w:r>
+    </w:p>
+    <w:p>
+      <w:pPr>
+        <w:pStyle w:val="ListParagraph"/>
+        <w:numPr>
+          <w:ilvl w:val="0"/>
+          <w:numId w:val="13"/>
+        </w:numPr>
+      </w:pPr>
+      <w:r>
+        <w:t xml:space="preserve">We change this to </w:t>
       </w:r>
       <w:proofErr w:type="spellStart"/>
       <w:r>
-        <w:t>twitter_id</w:t>
+        <w:t>datetime</w:t>
       </w:r>
       <w:proofErr w:type="spellEnd"/>
       <w:r>
-        <w:t>”</w:t>
-      </w:r>
+        <w:t>.</w:t>
+      </w:r>
+    </w:p>
+    <w:p>
+      <w:pPr>
+        <w:pStyle w:val="ListParagraph"/>
+      </w:pPr>
     </w:p>
     <w:p>
       <w:pPr>
@@ -68,19 +108,34 @@
         </w:numPr>
       </w:pPr>
       <w:r>
-        <w:t>Replies are included in the dataset</w:t>
-      </w:r>
-      <w:r>
-        <w:t xml:space="preserve"> – Identified in </w:t>
-      </w:r>
-      <w:proofErr w:type="spellStart"/>
-      <w:r>
-        <w:t>reply_to_status_id</w:t>
-      </w:r>
-      <w:proofErr w:type="spellEnd"/>
-      <w:r>
-        <w:t xml:space="preserve"> remove all.</w:t>
-      </w:r>
+        <w:t>Re-tweets are included in the dataset</w:t>
+      </w:r>
+      <w:r>
+        <w:t xml:space="preserve"> these are identified by “</w:t>
+      </w:r>
+      <w:r>
+        <w:t>RT @</w:t>
+      </w:r>
+      <w:r>
+        <w:t xml:space="preserve">” </w:t>
+      </w:r>
+    </w:p>
+    <w:p>
+      <w:pPr>
+        <w:pStyle w:val="ListParagraph"/>
+        <w:numPr>
+          <w:ilvl w:val="0"/>
+          <w:numId w:val="12"/>
+        </w:numPr>
+      </w:pPr>
+      <w:r>
+        <w:t>We query the text field in our merged data for “RT @” and drop those columns.</w:t>
+      </w:r>
+    </w:p>
+    <w:p>
+      <w:pPr>
+        <w:pStyle w:val="ListParagraph"/>
+      </w:pPr>
     </w:p>
     <w:p>
       <w:pPr>
@@ -91,8 +146,58 @@
         </w:numPr>
       </w:pPr>
       <w:r>
-        <w:t>Dog classification names are “NONE” should be nan</w:t>
-      </w:r>
+        <w:t>Replies are included in the dataset</w:t>
+      </w:r>
+      <w:r>
+        <w:t>.</w:t>
+      </w:r>
+    </w:p>
+    <w:p>
+      <w:pPr>
+        <w:pStyle w:val="ListParagraph"/>
+        <w:numPr>
+          <w:ilvl w:val="0"/>
+          <w:numId w:val="12"/>
+        </w:numPr>
+      </w:pPr>
+      <w:r>
+        <w:t xml:space="preserve">Identified in </w:t>
+      </w:r>
+      <w:r>
+        <w:t>“</w:t>
+      </w:r>
+      <w:r>
+        <w:t>reply_to_status_id</w:t>
+      </w:r>
+      <w:r>
+        <w:t>”</w:t>
+      </w:r>
+      <w:r>
+        <w:t xml:space="preserve"> Q</w:t>
+      </w:r>
+      <w:r>
+        <w:t xml:space="preserve">uery the </w:t>
+      </w:r>
+      <w:r>
+        <w:t>table if “reply_to_status_id”</w:t>
+      </w:r>
+      <w:r>
+        <w:t>not null then</w:t>
+      </w:r>
+      <w:r>
+        <w:t xml:space="preserve"> </w:t>
+      </w:r>
+      <w:r>
+        <w:t>drop rows</w:t>
+      </w:r>
+      <w:r>
+        <w:t>.</w:t>
+      </w:r>
+    </w:p>
+    <w:p>
+      <w:pPr>
+        <w:pStyle w:val="ListParagraph"/>
+      </w:pPr>
     </w:p>
     <w:p>
       <w:pPr>
@@ -103,11 +208,58 @@
         </w:numPr>
       </w:pPr>
       <w:r>
-        <w:t>Some names are missing in the name column</w:t>
-      </w:r>
-      <w:r>
-        <w:t xml:space="preserve"> - This is not worth fixing noticing that we may build inaccurate data. Looking at the text field we can see names involved however there is too high a risk of getting inaccurate data if we were to mine it.</w:t>
-      </w:r>
+        <w:t>Dog classificatio</w:t>
+      </w:r>
+      <w:r>
+        <w:t>n name values</w:t>
+      </w:r>
+      <w:r>
+        <w:t xml:space="preserve"> are “NONE” should be </w:t>
+      </w:r>
+      <w:proofErr w:type="spellStart"/>
+      <w:r>
+        <w:t>NaN</w:t>
+      </w:r>
+      <w:proofErr w:type="spellEnd"/>
+      <w:r>
+        <w:t>.</w:t>
+      </w:r>
+      <w:r>
+        <w:t xml:space="preserve"> -- Done</w:t>
+      </w:r>
+    </w:p>
+    <w:p>
+      <w:pPr>
+        <w:pStyle w:val="ListParagraph"/>
+        <w:numPr>
+          <w:ilvl w:val="0"/>
+          <w:numId w:val="12"/>
+        </w:numPr>
+      </w:pPr>
+      <w:r>
+        <w:t xml:space="preserve">We run </w:t>
+      </w:r>
+      <w:proofErr w:type="gramStart"/>
+      <w:r>
+        <w:t>a for</w:t>
+      </w:r>
+      <w:proofErr w:type="gramEnd"/>
+      <w:r>
+        <w:t xml:space="preserve"> loop to identify the instance of “NONE” and we change to </w:t>
+      </w:r>
+      <w:proofErr w:type="spellStart"/>
+      <w:r>
+        <w:t>NaN</w:t>
+      </w:r>
+      <w:proofErr w:type="spellEnd"/>
+      <w:r>
+        <w:t>.</w:t>
+      </w:r>
+    </w:p>
+    <w:p>
+      <w:pPr>
+        <w:pStyle w:val="ListParagraph"/>
+      </w:pPr>
     </w:p>
     <w:p>
       <w:pPr>
@@ -118,8 +270,79 @@
         </w:numPr>
       </w:pPr>
       <w:r>
-        <w:t>Missing fields for dog type – I thought to mine the data from text field but the risk of mining inaccurate data is too high.</w:t>
-      </w:r>
+        <w:t>Redun</w:t>
+      </w:r>
+      <w:r>
+        <w:t xml:space="preserve">dant columns (doggo, </w:t>
+      </w:r>
+      <w:proofErr w:type="spellStart"/>
+      <w:r>
+        <w:t>puppo</w:t>
+      </w:r>
+      <w:proofErr w:type="spellEnd"/>
+      <w:r>
+        <w:t xml:space="preserve"> </w:t>
+      </w:r>
+      <w:proofErr w:type="spellStart"/>
+      <w:r>
+        <w:t>etc</w:t>
+      </w:r>
+      <w:proofErr w:type="spellEnd"/>
+      <w:r>
+        <w:t>)</w:t>
+      </w:r>
+      <w:r>
+        <w:t>.</w:t>
+      </w:r>
+      <w:r>
+        <w:t xml:space="preserve"> -- Done</w:t>
+      </w:r>
+    </w:p>
+    <w:p>
+      <w:pPr>
+        <w:pStyle w:val="ListParagraph"/>
+        <w:numPr>
+          <w:ilvl w:val="0"/>
+          <w:numId w:val="12"/>
+        </w:numPr>
+      </w:pPr>
+      <w:r>
+        <w:t xml:space="preserve">We </w:t>
+      </w:r>
+      <w:r>
+        <w:t>Place</w:t>
+      </w:r>
+      <w:r>
+        <w:t xml:space="preserve"> the</w:t>
+      </w:r>
+      <w:r>
+        <w:t xml:space="preserve"> values into a new one dimensional column</w:t>
+      </w:r>
+      <w:r>
+        <w:t xml:space="preserve"> called “</w:t>
+      </w:r>
+      <w:proofErr w:type="spellStart"/>
+      <w:r>
+        <w:t>dog_type</w:t>
+      </w:r>
+      <w:proofErr w:type="spellEnd"/>
+      <w:r>
+        <w:t>”</w:t>
+      </w:r>
+      <w:r>
+        <w:t xml:space="preserve"> and drop </w:t>
+      </w:r>
+      <w:r>
+        <w:t>redundant</w:t>
+      </w:r>
+      <w:r>
+        <w:t xml:space="preserve"> columns.</w:t>
+      </w:r>
+    </w:p>
+    <w:p>
+      <w:pPr>
+        <w:pStyle w:val="ListParagraph"/>
+      </w:pPr>
     </w:p>
     <w:p>
       <w:pPr>
@@ -130,8 +353,42 @@
         </w:numPr>
       </w:pPr>
       <w:r>
-        <w:t>Only tweets with images – solved by querying data where</w:t>
-      </w:r>
+        <w:t>Missing fields for</w:t>
+      </w:r>
+      <w:r>
+        <w:t xml:space="preserve"> newly created</w:t>
+      </w:r>
+      <w:r>
+        <w:t xml:space="preserve"> dog type</w:t>
+      </w:r>
+      <w:r>
+        <w:t xml:space="preserve"> field.</w:t>
+      </w:r>
+      <w:r>
+        <w:t xml:space="preserve"> – done maybe</w:t>
+      </w:r>
+      <w:bookmarkStart w:id="0" w:name="_GoBack"/>
+      <w:bookmarkEnd w:id="0"/>
+    </w:p>
+    <w:p>
+      <w:pPr>
+        <w:pStyle w:val="ListParagraph"/>
+        <w:numPr>
+          <w:ilvl w:val="0"/>
+          <w:numId w:val="12"/>
+        </w:numPr>
+      </w:pPr>
+      <w:r>
+        <w:t>This is not worth fixing, noticing that we may build inaccurate data. We observe that the name could potentially be contained within the text field and mined. However the risks of building false data are too high.</w:t>
+      </w:r>
+      <w:r>
+        <w:t xml:space="preserve"> </w:t>
+      </w:r>
+    </w:p>
+    <w:p>
+      <w:pPr>
+        <w:pStyle w:val="ListParagraph"/>
+      </w:pPr>
     </w:p>
     <w:p>
       <w:pPr>
@@ -142,35 +399,77 @@
         </w:numPr>
       </w:pPr>
       <w:r>
-        <w:t xml:space="preserve">Redundant columns (doggo, </w:t>
+        <w:t>Some names are missing in the name column</w:t>
+      </w:r>
+      <w:r>
+        <w:t>.</w:t>
+      </w:r>
+      <w:r>
+        <w:t xml:space="preserve"> -- Done</w:t>
+      </w:r>
+    </w:p>
+    <w:p>
+      <w:pPr>
+        <w:pStyle w:val="ListParagraph"/>
+        <w:numPr>
+          <w:ilvl w:val="0"/>
+          <w:numId w:val="12"/>
+        </w:numPr>
+      </w:pPr>
+      <w:r>
+        <w:t xml:space="preserve">We fix this by running </w:t>
+      </w:r>
+      <w:proofErr w:type="gramStart"/>
+      <w:r>
+        <w:t>a for</w:t>
+      </w:r>
+      <w:proofErr w:type="gramEnd"/>
+      <w:r>
+        <w:t xml:space="preserve"> loop and populating our name column based on observable criteria.</w:t>
+      </w:r>
+    </w:p>
+    <w:p>
+      <w:pPr>
+        <w:pStyle w:val="ListParagraph"/>
+        <w:ind w:left="1440"/>
+      </w:pPr>
+    </w:p>
+    <w:p>
+      <w:pPr>
+        <w:pStyle w:val="ListParagraph"/>
+        <w:numPr>
+          <w:ilvl w:val="0"/>
+          <w:numId w:val="1"/>
+        </w:numPr>
+      </w:pPr>
+      <w:r>
+        <w:t>Only tweets with images</w:t>
+      </w:r>
+    </w:p>
+    <w:p>
+      <w:pPr>
+        <w:pStyle w:val="ListParagraph"/>
+        <w:numPr>
+          <w:ilvl w:val="0"/>
+          <w:numId w:val="12"/>
+        </w:numPr>
+      </w:pPr>
+      <w:r>
+        <w:t>We query “</w:t>
       </w:r>
       <w:proofErr w:type="spellStart"/>
       <w:r>
-        <w:t>puppo</w:t>
+        <w:t>jpg_url</w:t>
       </w:r>
       <w:proofErr w:type="spellEnd"/>
       <w:r>
-        <w:t xml:space="preserve"> </w:t>
-      </w:r>
-      <w:proofErr w:type="spellStart"/>
-      <w:r>
-        <w:t>etc</w:t>
-      </w:r>
-      <w:proofErr w:type="spellEnd"/>
-      <w:r>
-        <w:t xml:space="preserve">) </w:t>
-      </w:r>
-      <w:r>
-        <w:t>–</w:t>
-      </w:r>
-      <w:r>
-        <w:t xml:space="preserve"> </w:t>
-      </w:r>
-      <w:r>
-        <w:t>Place values into a new one dimensional column and drop unneeded columns.</w:t>
-      </w:r>
-      <w:bookmarkStart w:id="0" w:name="_GoBack"/>
-      <w:bookmarkEnd w:id="0"/>
+        <w:t xml:space="preserve">” in our merged data and exclude the null fields. </w:t>
+      </w:r>
+    </w:p>
+    <w:p>
+      <w:pPr>
+        <w:pStyle w:val="ListParagraph"/>
+      </w:pPr>
     </w:p>
     <w:p>
       <w:r>
@@ -228,6 +527,656 @@
       </w:pPr>
       <w:r>
         <w:t>Lower case everything.</w:t>
+      </w:r>
+    </w:p>
+    <w:tbl>
+      <w:tblPr>
+        <w:tblStyle w:val="TableGrid"/>
+        <w:tblpPr w:leftFromText="180" w:rightFromText="180" w:vertAnchor="page" w:horzAnchor="page" w:tblpX="1" w:tblpY="1885"/>
+        <w:tblW w:w="13681" w:type="dxa"/>
+        <w:tblLook w:val="04A0" w:firstRow="1" w:lastRow="0" w:firstColumn="1" w:lastColumn="0" w:noHBand="0" w:noVBand="1"/>
+      </w:tblPr>
+      <w:tblGrid>
+        <w:gridCol w:w="985"/>
+        <w:gridCol w:w="3150"/>
+        <w:gridCol w:w="9546"/>
+      </w:tblGrid>
+      <w:tr>
+        <w:trPr>
+          <w:trHeight w:val="620"/>
+        </w:trPr>
+        <w:tc>
+          <w:tcPr>
+            <w:tcW w:w="985" w:type="dxa"/>
+          </w:tcPr>
+          <w:p>
+            <w:pPr>
+              <w:pStyle w:val="ListParagraph"/>
+              <w:numPr>
+                <w:ilvl w:val="0"/>
+                <w:numId w:val="15"/>
+              </w:numPr>
+            </w:pPr>
+          </w:p>
+        </w:tc>
+        <w:tc>
+          <w:tcPr>
+            <w:tcW w:w="3150" w:type="dxa"/>
+          </w:tcPr>
+          <w:p>
+            <w:pPr>
+              <w:ind w:left="-23"/>
+            </w:pPr>
+            <w:r>
+              <w:t>There are 3 separate tables.</w:t>
+            </w:r>
+          </w:p>
+        </w:tc>
+        <w:tc>
+          <w:tcPr>
+            <w:tcW w:w="9546" w:type="dxa"/>
+          </w:tcPr>
+          <w:p>
+            <w:pPr>
+              <w:pStyle w:val="ListParagraph"/>
+              <w:ind w:left="0"/>
+            </w:pPr>
+            <w:r>
+              <w:t>We fix this by merging our data into one table using “twitter_id”.</w:t>
+            </w:r>
+          </w:p>
+        </w:tc>
+      </w:tr>
+      <w:tr>
+        <w:trPr>
+          <w:trHeight w:val="620"/>
+        </w:trPr>
+        <w:tc>
+          <w:tcPr>
+            <w:tcW w:w="985" w:type="dxa"/>
+          </w:tcPr>
+          <w:p>
+            <w:pPr>
+              <w:pStyle w:val="ListParagraph"/>
+              <w:numPr>
+                <w:ilvl w:val="0"/>
+                <w:numId w:val="15"/>
+              </w:numPr>
+            </w:pPr>
+          </w:p>
+        </w:tc>
+        <w:tc>
+          <w:tcPr>
+            <w:tcW w:w="3150" w:type="dxa"/>
+          </w:tcPr>
+          <w:p>
+            <w:pPr>
+              <w:ind w:left="-23"/>
+            </w:pPr>
+            <w:r>
+              <w:t>Timestamp datatype values are typed as object.</w:t>
+            </w:r>
+          </w:p>
+        </w:tc>
+        <w:tc>
+          <w:tcPr>
+            <w:tcW w:w="9546" w:type="dxa"/>
+          </w:tcPr>
+          <w:p>
+            <w:pPr>
+              <w:pStyle w:val="ListParagraph"/>
+              <w:ind w:left="0"/>
+            </w:pPr>
+            <w:r>
+              <w:t xml:space="preserve">We change this to </w:t>
+            </w:r>
+            <w:proofErr w:type="spellStart"/>
+            <w:r>
+              <w:t>datetime</w:t>
+            </w:r>
+            <w:proofErr w:type="spellEnd"/>
+            <w:r>
+              <w:t>.</w:t>
+            </w:r>
+          </w:p>
+        </w:tc>
+      </w:tr>
+      <w:tr>
+        <w:tc>
+          <w:tcPr>
+            <w:tcW w:w="985" w:type="dxa"/>
+          </w:tcPr>
+          <w:p>
+            <w:pPr>
+              <w:pStyle w:val="ListParagraph"/>
+              <w:numPr>
+                <w:ilvl w:val="0"/>
+                <w:numId w:val="15"/>
+              </w:numPr>
+            </w:pPr>
+          </w:p>
+        </w:tc>
+        <w:tc>
+          <w:tcPr>
+            <w:tcW w:w="3150" w:type="dxa"/>
+          </w:tcPr>
+          <w:p>
+            <w:pPr>
+              <w:ind w:left="-23"/>
+            </w:pPr>
+            <w:r>
+              <w:t>Re-tweets are included in the dataset these are identified by “</w:t>
+            </w:r>
+            <w:r>
+              <w:t>RT @</w:t>
+            </w:r>
+            <w:r>
+              <w:t>”</w:t>
+            </w:r>
+          </w:p>
+          <w:p>
+            <w:pPr>
+              <w:pStyle w:val="ListParagraph"/>
+              <w:ind w:left="337"/>
+            </w:pPr>
+          </w:p>
+        </w:tc>
+        <w:tc>
+          <w:tcPr>
+            <w:tcW w:w="9546" w:type="dxa"/>
+          </w:tcPr>
+          <w:p>
+            <w:pPr>
+              <w:pStyle w:val="ListParagraph"/>
+              <w:ind w:left="0"/>
+            </w:pPr>
+            <w:r>
+              <w:t>We query the text field in our merged data for “RT @” and drop those columns.</w:t>
+            </w:r>
+          </w:p>
+        </w:tc>
+      </w:tr>
+      <w:tr>
+        <w:tc>
+          <w:tcPr>
+            <w:tcW w:w="985" w:type="dxa"/>
+          </w:tcPr>
+          <w:p>
+            <w:pPr>
+              <w:pStyle w:val="ListParagraph"/>
+              <w:numPr>
+                <w:ilvl w:val="0"/>
+                <w:numId w:val="15"/>
+              </w:numPr>
+            </w:pPr>
+          </w:p>
+        </w:tc>
+        <w:tc>
+          <w:tcPr>
+            <w:tcW w:w="3150" w:type="dxa"/>
+          </w:tcPr>
+          <w:p>
+            <w:pPr>
+              <w:ind w:left="-23"/>
+            </w:pPr>
+            <w:r>
+              <w:t>Replies are included in the dataset.</w:t>
+            </w:r>
+          </w:p>
+          <w:p>
+            <w:pPr>
+              <w:pStyle w:val="ListParagraph"/>
+              <w:ind w:left="337"/>
+            </w:pPr>
+          </w:p>
+        </w:tc>
+        <w:tc>
+          <w:tcPr>
+            <w:tcW w:w="9546" w:type="dxa"/>
+          </w:tcPr>
+          <w:p>
+            <w:pPr>
+              <w:pStyle w:val="ListParagraph"/>
+              <w:ind w:left="0"/>
+            </w:pPr>
+            <w:r>
+              <w:t>Identified in “reply_to_status_id” Query the table if “reply_to_status_id”not null then drop rows.</w:t>
+            </w:r>
+          </w:p>
+          <w:p>
+            <w:pPr>
+              <w:pStyle w:val="ListParagraph"/>
+              <w:ind w:left="0"/>
+            </w:pPr>
+          </w:p>
+        </w:tc>
+      </w:tr>
+      <w:tr>
+        <w:tc>
+          <w:tcPr>
+            <w:tcW w:w="985" w:type="dxa"/>
+          </w:tcPr>
+          <w:p>
+            <w:pPr>
+              <w:pStyle w:val="ListParagraph"/>
+              <w:numPr>
+                <w:ilvl w:val="0"/>
+                <w:numId w:val="15"/>
+              </w:numPr>
+            </w:pPr>
+          </w:p>
+        </w:tc>
+        <w:tc>
+          <w:tcPr>
+            <w:tcW w:w="3150" w:type="dxa"/>
+          </w:tcPr>
+          <w:p>
+            <w:pPr>
+              <w:ind w:left="-23"/>
+            </w:pPr>
+            <w:r>
+              <w:t xml:space="preserve">Dog classification name values are “NONE” should be </w:t>
+            </w:r>
+            <w:proofErr w:type="spellStart"/>
+            <w:r>
+              <w:t>NaN</w:t>
+            </w:r>
+            <w:proofErr w:type="spellEnd"/>
+            <w:r>
+              <w:t>.</w:t>
+            </w:r>
+          </w:p>
+          <w:p>
+            <w:pPr>
+              <w:pStyle w:val="ListParagraph"/>
+              <w:ind w:left="337"/>
+            </w:pPr>
+          </w:p>
+        </w:tc>
+        <w:tc>
+          <w:tcPr>
+            <w:tcW w:w="9546" w:type="dxa"/>
+          </w:tcPr>
+          <w:p>
+            <w:pPr>
+              <w:pStyle w:val="ListParagraph"/>
+              <w:ind w:left="0"/>
+            </w:pPr>
+            <w:r>
+              <w:t xml:space="preserve">We run </w:t>
+            </w:r>
+            <w:proofErr w:type="gramStart"/>
+            <w:r>
+              <w:t>a for</w:t>
+            </w:r>
+            <w:proofErr w:type="gramEnd"/>
+            <w:r>
+              <w:t xml:space="preserve"> loop to identify the instance of “NONE” and we change to </w:t>
+            </w:r>
+            <w:proofErr w:type="spellStart"/>
+            <w:r>
+              <w:t>NaN</w:t>
+            </w:r>
+            <w:proofErr w:type="spellEnd"/>
+            <w:r>
+              <w:t>.</w:t>
+            </w:r>
+          </w:p>
+          <w:p>
+            <w:pPr>
+              <w:pStyle w:val="ListParagraph"/>
+              <w:ind w:left="0"/>
+            </w:pPr>
+          </w:p>
+        </w:tc>
+      </w:tr>
+      <w:tr>
+        <w:tc>
+          <w:tcPr>
+            <w:tcW w:w="985" w:type="dxa"/>
+          </w:tcPr>
+          <w:p>
+            <w:pPr>
+              <w:pStyle w:val="ListParagraph"/>
+              <w:numPr>
+                <w:ilvl w:val="0"/>
+                <w:numId w:val="15"/>
+              </w:numPr>
+            </w:pPr>
+          </w:p>
+        </w:tc>
+        <w:tc>
+          <w:tcPr>
+            <w:tcW w:w="3150" w:type="dxa"/>
+          </w:tcPr>
+          <w:p>
+            <w:pPr>
+              <w:ind w:left="-23"/>
+            </w:pPr>
+            <w:r>
+              <w:t xml:space="preserve">Redundant columns (doggo, </w:t>
+            </w:r>
+            <w:proofErr w:type="spellStart"/>
+            <w:r>
+              <w:t>puppo</w:t>
+            </w:r>
+            <w:proofErr w:type="spellEnd"/>
+            <w:r>
+              <w:t xml:space="preserve"> </w:t>
+            </w:r>
+            <w:proofErr w:type="spellStart"/>
+            <w:r>
+              <w:t>etc</w:t>
+            </w:r>
+            <w:proofErr w:type="spellEnd"/>
+            <w:r>
+              <w:t>).</w:t>
+            </w:r>
+          </w:p>
+          <w:p>
+            <w:pPr>
+              <w:pStyle w:val="ListParagraph"/>
+              <w:ind w:left="337"/>
+            </w:pPr>
+          </w:p>
+        </w:tc>
+        <w:tc>
+          <w:tcPr>
+            <w:tcW w:w="9546" w:type="dxa"/>
+          </w:tcPr>
+          <w:p>
+            <w:pPr>
+              <w:pStyle w:val="ListParagraph"/>
+              <w:ind w:left="0"/>
+            </w:pPr>
+            <w:r>
+              <w:t>We Place the values into a new one dimensional column called “</w:t>
+            </w:r>
+            <w:proofErr w:type="spellStart"/>
+            <w:r>
+              <w:t>dog_type</w:t>
+            </w:r>
+            <w:proofErr w:type="spellEnd"/>
+            <w:r>
+              <w:t>” and drop redundant columns.</w:t>
+            </w:r>
+          </w:p>
+          <w:p>
+            <w:pPr>
+              <w:pStyle w:val="ListParagraph"/>
+              <w:ind w:left="0"/>
+            </w:pPr>
+          </w:p>
+        </w:tc>
+      </w:tr>
+      <w:tr>
+        <w:tc>
+          <w:tcPr>
+            <w:tcW w:w="985" w:type="dxa"/>
+          </w:tcPr>
+          <w:p>
+            <w:pPr>
+              <w:pStyle w:val="ListParagraph"/>
+              <w:numPr>
+                <w:ilvl w:val="0"/>
+                <w:numId w:val="15"/>
+              </w:numPr>
+            </w:pPr>
+          </w:p>
+        </w:tc>
+        <w:tc>
+          <w:tcPr>
+            <w:tcW w:w="3150" w:type="dxa"/>
+          </w:tcPr>
+          <w:p>
+            <w:pPr>
+              <w:ind w:left="-23"/>
+            </w:pPr>
+            <w:r>
+              <w:t>Missing fields for newly created dog type field.</w:t>
+            </w:r>
+          </w:p>
+          <w:p>
+            <w:pPr>
+              <w:pStyle w:val="ListParagraph"/>
+              <w:ind w:left="337"/>
+            </w:pPr>
+          </w:p>
+        </w:tc>
+        <w:tc>
+          <w:tcPr>
+            <w:tcW w:w="9546" w:type="dxa"/>
+          </w:tcPr>
+          <w:p>
+            <w:pPr>
+              <w:pStyle w:val="ListParagraph"/>
+              <w:ind w:left="0"/>
+            </w:pPr>
+            <w:r>
+              <w:t>This is not worth fixing, noticing that we may build inaccurate data. We observe that the name could potentially be contained within the text field and mined. However the risks of building false data are too high.</w:t>
+            </w:r>
+          </w:p>
+          <w:p>
+            <w:pPr>
+              <w:pStyle w:val="ListParagraph"/>
+              <w:ind w:left="0"/>
+            </w:pPr>
+          </w:p>
+        </w:tc>
+      </w:tr>
+      <w:tr>
+        <w:tc>
+          <w:tcPr>
+            <w:tcW w:w="985" w:type="dxa"/>
+          </w:tcPr>
+          <w:p>
+            <w:pPr>
+              <w:pStyle w:val="ListParagraph"/>
+              <w:numPr>
+                <w:ilvl w:val="0"/>
+                <w:numId w:val="15"/>
+              </w:numPr>
+            </w:pPr>
+          </w:p>
+        </w:tc>
+        <w:tc>
+          <w:tcPr>
+            <w:tcW w:w="3150" w:type="dxa"/>
+          </w:tcPr>
+          <w:p>
+            <w:pPr>
+              <w:ind w:left="-23"/>
+            </w:pPr>
+            <w:r>
+              <w:t>Some names are missing in the name column.</w:t>
+            </w:r>
+          </w:p>
+          <w:p>
+            <w:pPr>
+              <w:pStyle w:val="ListParagraph"/>
+              <w:ind w:left="337"/>
+            </w:pPr>
+          </w:p>
+        </w:tc>
+        <w:tc>
+          <w:tcPr>
+            <w:tcW w:w="9546" w:type="dxa"/>
+          </w:tcPr>
+          <w:p>
+            <w:pPr>
+              <w:pStyle w:val="ListParagraph"/>
+              <w:ind w:left="0"/>
+            </w:pPr>
+            <w:r>
+              <w:t xml:space="preserve">We fix this by running </w:t>
+            </w:r>
+            <w:proofErr w:type="gramStart"/>
+            <w:r>
+              <w:t>a for</w:t>
+            </w:r>
+            <w:proofErr w:type="gramEnd"/>
+            <w:r>
+              <w:t xml:space="preserve"> loop and populating our name column based on </w:t>
+            </w:r>
+            <w:r>
+              <w:t>observable</w:t>
+            </w:r>
+            <w:r>
+              <w:t xml:space="preserve"> criteria.</w:t>
+            </w:r>
+          </w:p>
+        </w:tc>
+      </w:tr>
+      <w:tr>
+        <w:tc>
+          <w:tcPr>
+            <w:tcW w:w="985" w:type="dxa"/>
+          </w:tcPr>
+          <w:p>
+            <w:pPr>
+              <w:pStyle w:val="ListParagraph"/>
+              <w:numPr>
+                <w:ilvl w:val="0"/>
+                <w:numId w:val="15"/>
+              </w:numPr>
+            </w:pPr>
+          </w:p>
+        </w:tc>
+        <w:tc>
+          <w:tcPr>
+            <w:tcW w:w="3150" w:type="dxa"/>
+          </w:tcPr>
+          <w:p>
+            <w:pPr>
+              <w:ind w:left="-23"/>
+            </w:pPr>
+            <w:r>
+              <w:t>Only tweets with images</w:t>
+            </w:r>
+          </w:p>
+          <w:p>
+            <w:pPr>
+              <w:pStyle w:val="ListParagraph"/>
+              <w:ind w:left="337"/>
+            </w:pPr>
+          </w:p>
+        </w:tc>
+        <w:tc>
+          <w:tcPr>
+            <w:tcW w:w="9546" w:type="dxa"/>
+          </w:tcPr>
+          <w:p>
+            <w:pPr>
+              <w:pStyle w:val="ListParagraph"/>
+              <w:ind w:left="0"/>
+            </w:pPr>
+            <w:r>
+              <w:t>We query “</w:t>
+            </w:r>
+            <w:proofErr w:type="spellStart"/>
+            <w:r>
+              <w:t>jpg_url</w:t>
+            </w:r>
+            <w:proofErr w:type="spellEnd"/>
+            <w:r>
+              <w:t>” in our merged data and exclude the null fields</w:t>
+            </w:r>
+          </w:p>
+        </w:tc>
+      </w:tr>
+    </w:tbl>
+    <w:p>
+      <w:pPr>
+        <w:rPr>
+          <w:b/>
+          <w:i/>
+        </w:rPr>
+      </w:pPr>
+      <w:r>
+        <w:rPr>
+          <w:b/>
+          <w:i/>
+        </w:rPr>
+        <w:t>Merged Data Quality Issues</w:t>
+      </w:r>
+    </w:p>
+    <w:p>
+      <w:pPr>
+        <w:pStyle w:val="ListParagraph"/>
+      </w:pPr>
+    </w:p>
+    <w:p>
+      <w:pPr>
+        <w:pStyle w:val="ListParagraph"/>
+        <w:ind w:left="697"/>
+        <w:rPr>
+          <w:i/>
+        </w:rPr>
+      </w:pPr>
+    </w:p>
+    <w:p>
+      <w:pPr>
+        <w:pStyle w:val="ListParagraph"/>
+        <w:ind w:left="697"/>
+        <w:rPr>
+          <w:i/>
+        </w:rPr>
+      </w:pPr>
+      <w:r>
+        <w:rPr>
+          <w:i/>
+        </w:rPr>
+        <w:t>After gathering the data we merge it into one dataset using outer join based on "</w:t>
+      </w:r>
+      <w:proofErr w:type="spellStart"/>
+      <w:r>
+        <w:rPr>
+          <w:i/>
+        </w:rPr>
+        <w:t>Tweet_id</w:t>
+      </w:r>
+      <w:proofErr w:type="spellEnd"/>
+      <w:r>
+        <w:rPr>
+          <w:i/>
+        </w:rPr>
+        <w:t>" as to not lose data.</w:t>
+      </w:r>
+    </w:p>
+    <w:p>
+      <w:pPr>
+        <w:pStyle w:val="ListParagraph"/>
+        <w:numPr>
+          <w:ilvl w:val="0"/>
+          <w:numId w:val="12"/>
+        </w:numPr>
+      </w:pPr>
+      <w:r>
+        <w:t>First we che</w:t>
+      </w:r>
+      <w:r>
+        <w:t xml:space="preserve">ck our </w:t>
+      </w:r>
+      <w:r>
+        <w:t>separate</w:t>
+      </w:r>
+      <w:r>
+        <w:t xml:space="preserve"> dataset shapes.</w:t>
+      </w:r>
+    </w:p>
+    <w:p>
+      <w:pPr>
+        <w:pStyle w:val="ListParagraph"/>
+        <w:numPr>
+          <w:ilvl w:val="0"/>
+          <w:numId w:val="12"/>
+        </w:numPr>
+      </w:pPr>
+      <w:r>
+        <w:t xml:space="preserve">Then we </w:t>
+      </w:r>
+      <w:r>
+        <w:t>merge using an outer join.</w:t>
       </w:r>
     </w:p>
     <w:sectPr>
@@ -329,9 +1278,420 @@
     </w:lvl>
   </w:abstractNum>
   <w:abstractNum w:abstractNumId="1" w15:restartNumberingAfterBreak="0">
+    <w:nsid w:val="014A17AC"/>
+    <w:multiLevelType w:val="multilevel"/>
+    <w:tmpl w:val="8C422FF8"/>
+    <w:lvl w:ilvl="0">
+      <w:start w:val="1"/>
+      <w:numFmt w:val="bullet"/>
+      <w:lvlText w:val=""/>
+      <w:lvlJc w:val="left"/>
+      <w:pPr>
+        <w:tabs>
+          <w:tab w:val="num" w:pos="720"/>
+        </w:tabs>
+        <w:ind w:left="720" w:hanging="360"/>
+      </w:pPr>
+      <w:rPr>
+        <w:rFonts w:ascii="Symbol" w:hAnsi="Symbol" w:hint="default"/>
+        <w:sz w:val="20"/>
+      </w:rPr>
+    </w:lvl>
+    <w:lvl w:ilvl="1" w:tentative="1">
+      <w:start w:val="1"/>
+      <w:numFmt w:val="bullet"/>
+      <w:lvlText w:val=""/>
+      <w:lvlJc w:val="left"/>
+      <w:pPr>
+        <w:tabs>
+          <w:tab w:val="num" w:pos="1440"/>
+        </w:tabs>
+        <w:ind w:left="1440" w:hanging="360"/>
+      </w:pPr>
+      <w:rPr>
+        <w:rFonts w:ascii="Symbol" w:hAnsi="Symbol" w:hint="default"/>
+        <w:sz w:val="20"/>
+      </w:rPr>
+    </w:lvl>
+    <w:lvl w:ilvl="2" w:tentative="1">
+      <w:start w:val="1"/>
+      <w:numFmt w:val="bullet"/>
+      <w:lvlText w:val=""/>
+      <w:lvlJc w:val="left"/>
+      <w:pPr>
+        <w:tabs>
+          <w:tab w:val="num" w:pos="2160"/>
+        </w:tabs>
+        <w:ind w:left="2160" w:hanging="360"/>
+      </w:pPr>
+      <w:rPr>
+        <w:rFonts w:ascii="Symbol" w:hAnsi="Symbol" w:hint="default"/>
+        <w:sz w:val="20"/>
+      </w:rPr>
+    </w:lvl>
+    <w:lvl w:ilvl="3" w:tentative="1">
+      <w:start w:val="1"/>
+      <w:numFmt w:val="bullet"/>
+      <w:lvlText w:val=""/>
+      <w:lvlJc w:val="left"/>
+      <w:pPr>
+        <w:tabs>
+          <w:tab w:val="num" w:pos="2880"/>
+        </w:tabs>
+        <w:ind w:left="2880" w:hanging="360"/>
+      </w:pPr>
+      <w:rPr>
+        <w:rFonts w:ascii="Symbol" w:hAnsi="Symbol" w:hint="default"/>
+        <w:sz w:val="20"/>
+      </w:rPr>
+    </w:lvl>
+    <w:lvl w:ilvl="4" w:tentative="1">
+      <w:start w:val="1"/>
+      <w:numFmt w:val="bullet"/>
+      <w:lvlText w:val=""/>
+      <w:lvlJc w:val="left"/>
+      <w:pPr>
+        <w:tabs>
+          <w:tab w:val="num" w:pos="3600"/>
+        </w:tabs>
+        <w:ind w:left="3600" w:hanging="360"/>
+      </w:pPr>
+      <w:rPr>
+        <w:rFonts w:ascii="Symbol" w:hAnsi="Symbol" w:hint="default"/>
+        <w:sz w:val="20"/>
+      </w:rPr>
+    </w:lvl>
+    <w:lvl w:ilvl="5" w:tentative="1">
+      <w:start w:val="1"/>
+      <w:numFmt w:val="bullet"/>
+      <w:lvlText w:val=""/>
+      <w:lvlJc w:val="left"/>
+      <w:pPr>
+        <w:tabs>
+          <w:tab w:val="num" w:pos="4320"/>
+        </w:tabs>
+        <w:ind w:left="4320" w:hanging="360"/>
+      </w:pPr>
+      <w:rPr>
+        <w:rFonts w:ascii="Symbol" w:hAnsi="Symbol" w:hint="default"/>
+        <w:sz w:val="20"/>
+      </w:rPr>
+    </w:lvl>
+    <w:lvl w:ilvl="6" w:tentative="1">
+      <w:start w:val="1"/>
+      <w:numFmt w:val="bullet"/>
+      <w:lvlText w:val=""/>
+      <w:lvlJc w:val="left"/>
+      <w:pPr>
+        <w:tabs>
+          <w:tab w:val="num" w:pos="5040"/>
+        </w:tabs>
+        <w:ind w:left="5040" w:hanging="360"/>
+      </w:pPr>
+      <w:rPr>
+        <w:rFonts w:ascii="Symbol" w:hAnsi="Symbol" w:hint="default"/>
+        <w:sz w:val="20"/>
+      </w:rPr>
+    </w:lvl>
+    <w:lvl w:ilvl="7" w:tentative="1">
+      <w:start w:val="1"/>
+      <w:numFmt w:val="bullet"/>
+      <w:lvlText w:val=""/>
+      <w:lvlJc w:val="left"/>
+      <w:pPr>
+        <w:tabs>
+          <w:tab w:val="num" w:pos="5760"/>
+        </w:tabs>
+        <w:ind w:left="5760" w:hanging="360"/>
+      </w:pPr>
+      <w:rPr>
+        <w:rFonts w:ascii="Symbol" w:hAnsi="Symbol" w:hint="default"/>
+        <w:sz w:val="20"/>
+      </w:rPr>
+    </w:lvl>
+    <w:lvl w:ilvl="8" w:tentative="1">
+      <w:start w:val="1"/>
+      <w:numFmt w:val="bullet"/>
+      <w:lvlText w:val=""/>
+      <w:lvlJc w:val="left"/>
+      <w:pPr>
+        <w:tabs>
+          <w:tab w:val="num" w:pos="6480"/>
+        </w:tabs>
+        <w:ind w:left="6480" w:hanging="360"/>
+      </w:pPr>
+      <w:rPr>
+        <w:rFonts w:ascii="Symbol" w:hAnsi="Symbol" w:hint="default"/>
+        <w:sz w:val="20"/>
+      </w:rPr>
+    </w:lvl>
+  </w:abstractNum>
+  <w:abstractNum w:abstractNumId="2" w15:restartNumberingAfterBreak="0">
+    <w:nsid w:val="03061F8E"/>
+    <w:multiLevelType w:val="hybridMultilevel"/>
+    <w:tmpl w:val="29BC67CE"/>
+    <w:lvl w:ilvl="0" w:tplc="04090001">
+      <w:start w:val="1"/>
+      <w:numFmt w:val="bullet"/>
+      <w:lvlText w:val=""/>
+      <w:lvlJc w:val="left"/>
+      <w:pPr>
+        <w:ind w:left="1440" w:hanging="360"/>
+      </w:pPr>
+      <w:rPr>
+        <w:rFonts w:ascii="Symbol" w:hAnsi="Symbol" w:hint="default"/>
+      </w:rPr>
+    </w:lvl>
+    <w:lvl w:ilvl="1" w:tplc="04090003" w:tentative="1">
+      <w:start w:val="1"/>
+      <w:numFmt w:val="bullet"/>
+      <w:lvlText w:val="o"/>
+      <w:lvlJc w:val="left"/>
+      <w:pPr>
+        <w:ind w:left="2160" w:hanging="360"/>
+      </w:pPr>
+      <w:rPr>
+        <w:rFonts w:ascii="Courier New" w:hAnsi="Courier New" w:cs="Courier New" w:hint="default"/>
+      </w:rPr>
+    </w:lvl>
+    <w:lvl w:ilvl="2" w:tplc="04090005" w:tentative="1">
+      <w:start w:val="1"/>
+      <w:numFmt w:val="bullet"/>
+      <w:lvlText w:val=""/>
+      <w:lvlJc w:val="left"/>
+      <w:pPr>
+        <w:ind w:left="2880" w:hanging="360"/>
+      </w:pPr>
+      <w:rPr>
+        <w:rFonts w:ascii="Wingdings" w:hAnsi="Wingdings" w:hint="default"/>
+      </w:rPr>
+    </w:lvl>
+    <w:lvl w:ilvl="3" w:tplc="04090001" w:tentative="1">
+      <w:start w:val="1"/>
+      <w:numFmt w:val="bullet"/>
+      <w:lvlText w:val=""/>
+      <w:lvlJc w:val="left"/>
+      <w:pPr>
+        <w:ind w:left="3600" w:hanging="360"/>
+      </w:pPr>
+      <w:rPr>
+        <w:rFonts w:ascii="Symbol" w:hAnsi="Symbol" w:hint="default"/>
+      </w:rPr>
+    </w:lvl>
+    <w:lvl w:ilvl="4" w:tplc="04090003" w:tentative="1">
+      <w:start w:val="1"/>
+      <w:numFmt w:val="bullet"/>
+      <w:lvlText w:val="o"/>
+      <w:lvlJc w:val="left"/>
+      <w:pPr>
+        <w:ind w:left="4320" w:hanging="360"/>
+      </w:pPr>
+      <w:rPr>
+        <w:rFonts w:ascii="Courier New" w:hAnsi="Courier New" w:cs="Courier New" w:hint="default"/>
+      </w:rPr>
+    </w:lvl>
+    <w:lvl w:ilvl="5" w:tplc="04090005" w:tentative="1">
+      <w:start w:val="1"/>
+      <w:numFmt w:val="bullet"/>
+      <w:lvlText w:val=""/>
+      <w:lvlJc w:val="left"/>
+      <w:pPr>
+        <w:ind w:left="5040" w:hanging="360"/>
+      </w:pPr>
+      <w:rPr>
+        <w:rFonts w:ascii="Wingdings" w:hAnsi="Wingdings" w:hint="default"/>
+      </w:rPr>
+    </w:lvl>
+    <w:lvl w:ilvl="6" w:tplc="04090001" w:tentative="1">
+      <w:start w:val="1"/>
+      <w:numFmt w:val="bullet"/>
+      <w:lvlText w:val=""/>
+      <w:lvlJc w:val="left"/>
+      <w:pPr>
+        <w:ind w:left="5760" w:hanging="360"/>
+      </w:pPr>
+      <w:rPr>
+        <w:rFonts w:ascii="Symbol" w:hAnsi="Symbol" w:hint="default"/>
+      </w:rPr>
+    </w:lvl>
+    <w:lvl w:ilvl="7" w:tplc="04090003" w:tentative="1">
+      <w:start w:val="1"/>
+      <w:numFmt w:val="bullet"/>
+      <w:lvlText w:val="o"/>
+      <w:lvlJc w:val="left"/>
+      <w:pPr>
+        <w:ind w:left="6480" w:hanging="360"/>
+      </w:pPr>
+      <w:rPr>
+        <w:rFonts w:ascii="Courier New" w:hAnsi="Courier New" w:cs="Courier New" w:hint="default"/>
+      </w:rPr>
+    </w:lvl>
+    <w:lvl w:ilvl="8" w:tplc="04090005" w:tentative="1">
+      <w:start w:val="1"/>
+      <w:numFmt w:val="bullet"/>
+      <w:lvlText w:val=""/>
+      <w:lvlJc w:val="left"/>
+      <w:pPr>
+        <w:ind w:left="7200" w:hanging="360"/>
+      </w:pPr>
+      <w:rPr>
+        <w:rFonts w:ascii="Wingdings" w:hAnsi="Wingdings" w:hint="default"/>
+      </w:rPr>
+    </w:lvl>
+  </w:abstractNum>
+  <w:abstractNum w:abstractNumId="3" w15:restartNumberingAfterBreak="0">
+    <w:nsid w:val="03482387"/>
+    <w:multiLevelType w:val="multilevel"/>
+    <w:tmpl w:val="6026FB50"/>
+    <w:lvl w:ilvl="0">
+      <w:start w:val="1"/>
+      <w:numFmt w:val="bullet"/>
+      <w:lvlText w:val=""/>
+      <w:lvlJc w:val="left"/>
+      <w:pPr>
+        <w:tabs>
+          <w:tab w:val="num" w:pos="720"/>
+        </w:tabs>
+        <w:ind w:left="720" w:hanging="360"/>
+      </w:pPr>
+      <w:rPr>
+        <w:rFonts w:ascii="Symbol" w:hAnsi="Symbol" w:hint="default"/>
+        <w:sz w:val="20"/>
+      </w:rPr>
+    </w:lvl>
+    <w:lvl w:ilvl="1" w:tentative="1">
+      <w:start w:val="1"/>
+      <w:numFmt w:val="bullet"/>
+      <w:lvlText w:val=""/>
+      <w:lvlJc w:val="left"/>
+      <w:pPr>
+        <w:tabs>
+          <w:tab w:val="num" w:pos="1440"/>
+        </w:tabs>
+        <w:ind w:left="1440" w:hanging="360"/>
+      </w:pPr>
+      <w:rPr>
+        <w:rFonts w:ascii="Symbol" w:hAnsi="Symbol" w:hint="default"/>
+        <w:sz w:val="20"/>
+      </w:rPr>
+    </w:lvl>
+    <w:lvl w:ilvl="2" w:tentative="1">
+      <w:start w:val="1"/>
+      <w:numFmt w:val="bullet"/>
+      <w:lvlText w:val=""/>
+      <w:lvlJc w:val="left"/>
+      <w:pPr>
+        <w:tabs>
+          <w:tab w:val="num" w:pos="2160"/>
+        </w:tabs>
+        <w:ind w:left="2160" w:hanging="360"/>
+      </w:pPr>
+      <w:rPr>
+        <w:rFonts w:ascii="Symbol" w:hAnsi="Symbol" w:hint="default"/>
+        <w:sz w:val="20"/>
+      </w:rPr>
+    </w:lvl>
+    <w:lvl w:ilvl="3" w:tentative="1">
+      <w:start w:val="1"/>
+      <w:numFmt w:val="bullet"/>
+      <w:lvlText w:val=""/>
+      <w:lvlJc w:val="left"/>
+      <w:pPr>
+        <w:tabs>
+          <w:tab w:val="num" w:pos="2880"/>
+        </w:tabs>
+        <w:ind w:left="2880" w:hanging="360"/>
+      </w:pPr>
+      <w:rPr>
+        <w:rFonts w:ascii="Symbol" w:hAnsi="Symbol" w:hint="default"/>
+        <w:sz w:val="20"/>
+      </w:rPr>
+    </w:lvl>
+    <w:lvl w:ilvl="4" w:tentative="1">
+      <w:start w:val="1"/>
+      <w:numFmt w:val="bullet"/>
+      <w:lvlText w:val=""/>
+      <w:lvlJc w:val="left"/>
+      <w:pPr>
+        <w:tabs>
+          <w:tab w:val="num" w:pos="3600"/>
+        </w:tabs>
+        <w:ind w:left="3600" w:hanging="360"/>
+      </w:pPr>
+      <w:rPr>
+        <w:rFonts w:ascii="Symbol" w:hAnsi="Symbol" w:hint="default"/>
+        <w:sz w:val="20"/>
+      </w:rPr>
+    </w:lvl>
+    <w:lvl w:ilvl="5" w:tentative="1">
+      <w:start w:val="1"/>
+      <w:numFmt w:val="bullet"/>
+      <w:lvlText w:val=""/>
+      <w:lvlJc w:val="left"/>
+      <w:pPr>
+        <w:tabs>
+          <w:tab w:val="num" w:pos="4320"/>
+        </w:tabs>
+        <w:ind w:left="4320" w:hanging="360"/>
+      </w:pPr>
+      <w:rPr>
+        <w:rFonts w:ascii="Symbol" w:hAnsi="Symbol" w:hint="default"/>
+        <w:sz w:val="20"/>
+      </w:rPr>
+    </w:lvl>
+    <w:lvl w:ilvl="6" w:tentative="1">
+      <w:start w:val="1"/>
+      <w:numFmt w:val="bullet"/>
+      <w:lvlText w:val=""/>
+      <w:lvlJc w:val="left"/>
+      <w:pPr>
+        <w:tabs>
+          <w:tab w:val="num" w:pos="5040"/>
+        </w:tabs>
+        <w:ind w:left="5040" w:hanging="360"/>
+      </w:pPr>
+      <w:rPr>
+        <w:rFonts w:ascii="Symbol" w:hAnsi="Symbol" w:hint="default"/>
+        <w:sz w:val="20"/>
+      </w:rPr>
+    </w:lvl>
+    <w:lvl w:ilvl="7" w:tentative="1">
+      <w:start w:val="1"/>
+      <w:numFmt w:val="bullet"/>
+      <w:lvlText w:val=""/>
+      <w:lvlJc w:val="left"/>
+      <w:pPr>
+        <w:tabs>
+          <w:tab w:val="num" w:pos="5760"/>
+        </w:tabs>
+        <w:ind w:left="5760" w:hanging="360"/>
+      </w:pPr>
+      <w:rPr>
+        <w:rFonts w:ascii="Symbol" w:hAnsi="Symbol" w:hint="default"/>
+        <w:sz w:val="20"/>
+      </w:rPr>
+    </w:lvl>
+    <w:lvl w:ilvl="8" w:tentative="1">
+      <w:start w:val="1"/>
+      <w:numFmt w:val="bullet"/>
+      <w:lvlText w:val=""/>
+      <w:lvlJc w:val="left"/>
+      <w:pPr>
+        <w:tabs>
+          <w:tab w:val="num" w:pos="6480"/>
+        </w:tabs>
+        <w:ind w:left="6480" w:hanging="360"/>
+      </w:pPr>
+      <w:rPr>
+        <w:rFonts w:ascii="Symbol" w:hAnsi="Symbol" w:hint="default"/>
+        <w:sz w:val="20"/>
+      </w:rPr>
+    </w:lvl>
+  </w:abstractNum>
+  <w:abstractNum w:abstractNumId="4" w15:restartNumberingAfterBreak="0">
     <w:nsid w:val="0934334C"/>
     <w:multiLevelType w:val="hybridMultilevel"/>
-    <w:tmpl w:val="25C20D16"/>
+    <w:tmpl w:val="B09864E8"/>
     <w:lvl w:ilvl="0" w:tplc="0409000F">
       <w:start w:val="1"/>
       <w:numFmt w:val="decimal"/>
@@ -414,10 +1774,10 @@
       </w:pPr>
     </w:lvl>
   </w:abstractNum>
-  <w:abstractNum w:abstractNumId="2" w15:restartNumberingAfterBreak="0">
+  <w:abstractNum w:abstractNumId="5" w15:restartNumberingAfterBreak="0">
     <w:nsid w:val="11826572"/>
     <w:multiLevelType w:val="hybridMultilevel"/>
-    <w:tmpl w:val="339AFB04"/>
+    <w:tmpl w:val="858CC2A8"/>
     <w:lvl w:ilvl="0" w:tplc="0409000F">
       <w:start w:val="1"/>
       <w:numFmt w:val="decimal"/>
@@ -500,14 +1860,1229 @@
       </w:pPr>
     </w:lvl>
   </w:abstractNum>
+  <w:abstractNum w:abstractNumId="6" w15:restartNumberingAfterBreak="0">
+    <w:nsid w:val="15F514AC"/>
+    <w:multiLevelType w:val="hybridMultilevel"/>
+    <w:tmpl w:val="7B6A1324"/>
+    <w:lvl w:ilvl="0" w:tplc="0409000F">
+      <w:start w:val="1"/>
+      <w:numFmt w:val="decimal"/>
+      <w:lvlText w:val="%1."/>
+      <w:lvlJc w:val="left"/>
+      <w:pPr>
+        <w:ind w:left="720" w:hanging="360"/>
+      </w:pPr>
+    </w:lvl>
+    <w:lvl w:ilvl="1" w:tplc="04090019" w:tentative="1">
+      <w:start w:val="1"/>
+      <w:numFmt w:val="lowerLetter"/>
+      <w:lvlText w:val="%2."/>
+      <w:lvlJc w:val="left"/>
+      <w:pPr>
+        <w:ind w:left="1440" w:hanging="360"/>
+      </w:pPr>
+    </w:lvl>
+    <w:lvl w:ilvl="2" w:tplc="0409001B" w:tentative="1">
+      <w:start w:val="1"/>
+      <w:numFmt w:val="lowerRoman"/>
+      <w:lvlText w:val="%3."/>
+      <w:lvlJc w:val="right"/>
+      <w:pPr>
+        <w:ind w:left="2160" w:hanging="180"/>
+      </w:pPr>
+    </w:lvl>
+    <w:lvl w:ilvl="3" w:tplc="0409000F" w:tentative="1">
+      <w:start w:val="1"/>
+      <w:numFmt w:val="decimal"/>
+      <w:lvlText w:val="%4."/>
+      <w:lvlJc w:val="left"/>
+      <w:pPr>
+        <w:ind w:left="2880" w:hanging="360"/>
+      </w:pPr>
+    </w:lvl>
+    <w:lvl w:ilvl="4" w:tplc="04090019" w:tentative="1">
+      <w:start w:val="1"/>
+      <w:numFmt w:val="lowerLetter"/>
+      <w:lvlText w:val="%5."/>
+      <w:lvlJc w:val="left"/>
+      <w:pPr>
+        <w:ind w:left="3600" w:hanging="360"/>
+      </w:pPr>
+    </w:lvl>
+    <w:lvl w:ilvl="5" w:tplc="0409001B" w:tentative="1">
+      <w:start w:val="1"/>
+      <w:numFmt w:val="lowerRoman"/>
+      <w:lvlText w:val="%6."/>
+      <w:lvlJc w:val="right"/>
+      <w:pPr>
+        <w:ind w:left="4320" w:hanging="180"/>
+      </w:pPr>
+    </w:lvl>
+    <w:lvl w:ilvl="6" w:tplc="0409000F" w:tentative="1">
+      <w:start w:val="1"/>
+      <w:numFmt w:val="decimal"/>
+      <w:lvlText w:val="%7."/>
+      <w:lvlJc w:val="left"/>
+      <w:pPr>
+        <w:ind w:left="5040" w:hanging="360"/>
+      </w:pPr>
+    </w:lvl>
+    <w:lvl w:ilvl="7" w:tplc="04090019" w:tentative="1">
+      <w:start w:val="1"/>
+      <w:numFmt w:val="lowerLetter"/>
+      <w:lvlText w:val="%8."/>
+      <w:lvlJc w:val="left"/>
+      <w:pPr>
+        <w:ind w:left="5760" w:hanging="360"/>
+      </w:pPr>
+    </w:lvl>
+    <w:lvl w:ilvl="8" w:tplc="0409001B" w:tentative="1">
+      <w:start w:val="1"/>
+      <w:numFmt w:val="lowerRoman"/>
+      <w:lvlText w:val="%9."/>
+      <w:lvlJc w:val="right"/>
+      <w:pPr>
+        <w:ind w:left="6480" w:hanging="180"/>
+      </w:pPr>
+    </w:lvl>
+  </w:abstractNum>
+  <w:abstractNum w:abstractNumId="7" w15:restartNumberingAfterBreak="0">
+    <w:nsid w:val="184B1AFA"/>
+    <w:multiLevelType w:val="multilevel"/>
+    <w:tmpl w:val="55EA7386"/>
+    <w:lvl w:ilvl="0">
+      <w:start w:val="1"/>
+      <w:numFmt w:val="bullet"/>
+      <w:lvlText w:val=""/>
+      <w:lvlJc w:val="left"/>
+      <w:pPr>
+        <w:tabs>
+          <w:tab w:val="num" w:pos="720"/>
+        </w:tabs>
+        <w:ind w:left="720" w:hanging="360"/>
+      </w:pPr>
+      <w:rPr>
+        <w:rFonts w:ascii="Symbol" w:hAnsi="Symbol" w:hint="default"/>
+        <w:sz w:val="20"/>
+      </w:rPr>
+    </w:lvl>
+    <w:lvl w:ilvl="1" w:tentative="1">
+      <w:start w:val="1"/>
+      <w:numFmt w:val="bullet"/>
+      <w:lvlText w:val=""/>
+      <w:lvlJc w:val="left"/>
+      <w:pPr>
+        <w:tabs>
+          <w:tab w:val="num" w:pos="1440"/>
+        </w:tabs>
+        <w:ind w:left="1440" w:hanging="360"/>
+      </w:pPr>
+      <w:rPr>
+        <w:rFonts w:ascii="Symbol" w:hAnsi="Symbol" w:hint="default"/>
+        <w:sz w:val="20"/>
+      </w:rPr>
+    </w:lvl>
+    <w:lvl w:ilvl="2" w:tentative="1">
+      <w:start w:val="1"/>
+      <w:numFmt w:val="bullet"/>
+      <w:lvlText w:val=""/>
+      <w:lvlJc w:val="left"/>
+      <w:pPr>
+        <w:tabs>
+          <w:tab w:val="num" w:pos="2160"/>
+        </w:tabs>
+        <w:ind w:left="2160" w:hanging="360"/>
+      </w:pPr>
+      <w:rPr>
+        <w:rFonts w:ascii="Symbol" w:hAnsi="Symbol" w:hint="default"/>
+        <w:sz w:val="20"/>
+      </w:rPr>
+    </w:lvl>
+    <w:lvl w:ilvl="3" w:tentative="1">
+      <w:start w:val="1"/>
+      <w:numFmt w:val="bullet"/>
+      <w:lvlText w:val=""/>
+      <w:lvlJc w:val="left"/>
+      <w:pPr>
+        <w:tabs>
+          <w:tab w:val="num" w:pos="2880"/>
+        </w:tabs>
+        <w:ind w:left="2880" w:hanging="360"/>
+      </w:pPr>
+      <w:rPr>
+        <w:rFonts w:ascii="Symbol" w:hAnsi="Symbol" w:hint="default"/>
+        <w:sz w:val="20"/>
+      </w:rPr>
+    </w:lvl>
+    <w:lvl w:ilvl="4" w:tentative="1">
+      <w:start w:val="1"/>
+      <w:numFmt w:val="bullet"/>
+      <w:lvlText w:val=""/>
+      <w:lvlJc w:val="left"/>
+      <w:pPr>
+        <w:tabs>
+          <w:tab w:val="num" w:pos="3600"/>
+        </w:tabs>
+        <w:ind w:left="3600" w:hanging="360"/>
+      </w:pPr>
+      <w:rPr>
+        <w:rFonts w:ascii="Symbol" w:hAnsi="Symbol" w:hint="default"/>
+        <w:sz w:val="20"/>
+      </w:rPr>
+    </w:lvl>
+    <w:lvl w:ilvl="5" w:tentative="1">
+      <w:start w:val="1"/>
+      <w:numFmt w:val="bullet"/>
+      <w:lvlText w:val=""/>
+      <w:lvlJc w:val="left"/>
+      <w:pPr>
+        <w:tabs>
+          <w:tab w:val="num" w:pos="4320"/>
+        </w:tabs>
+        <w:ind w:left="4320" w:hanging="360"/>
+      </w:pPr>
+      <w:rPr>
+        <w:rFonts w:ascii="Symbol" w:hAnsi="Symbol" w:hint="default"/>
+        <w:sz w:val="20"/>
+      </w:rPr>
+    </w:lvl>
+    <w:lvl w:ilvl="6" w:tentative="1">
+      <w:start w:val="1"/>
+      <w:numFmt w:val="bullet"/>
+      <w:lvlText w:val=""/>
+      <w:lvlJc w:val="left"/>
+      <w:pPr>
+        <w:tabs>
+          <w:tab w:val="num" w:pos="5040"/>
+        </w:tabs>
+        <w:ind w:left="5040" w:hanging="360"/>
+      </w:pPr>
+      <w:rPr>
+        <w:rFonts w:ascii="Symbol" w:hAnsi="Symbol" w:hint="default"/>
+        <w:sz w:val="20"/>
+      </w:rPr>
+    </w:lvl>
+    <w:lvl w:ilvl="7" w:tentative="1">
+      <w:start w:val="1"/>
+      <w:numFmt w:val="bullet"/>
+      <w:lvlText w:val=""/>
+      <w:lvlJc w:val="left"/>
+      <w:pPr>
+        <w:tabs>
+          <w:tab w:val="num" w:pos="5760"/>
+        </w:tabs>
+        <w:ind w:left="5760" w:hanging="360"/>
+      </w:pPr>
+      <w:rPr>
+        <w:rFonts w:ascii="Symbol" w:hAnsi="Symbol" w:hint="default"/>
+        <w:sz w:val="20"/>
+      </w:rPr>
+    </w:lvl>
+    <w:lvl w:ilvl="8" w:tentative="1">
+      <w:start w:val="1"/>
+      <w:numFmt w:val="bullet"/>
+      <w:lvlText w:val=""/>
+      <w:lvlJc w:val="left"/>
+      <w:pPr>
+        <w:tabs>
+          <w:tab w:val="num" w:pos="6480"/>
+        </w:tabs>
+        <w:ind w:left="6480" w:hanging="360"/>
+      </w:pPr>
+      <w:rPr>
+        <w:rFonts w:ascii="Symbol" w:hAnsi="Symbol" w:hint="default"/>
+        <w:sz w:val="20"/>
+      </w:rPr>
+    </w:lvl>
+  </w:abstractNum>
+  <w:abstractNum w:abstractNumId="8" w15:restartNumberingAfterBreak="0">
+    <w:nsid w:val="30A025BF"/>
+    <w:multiLevelType w:val="multilevel"/>
+    <w:tmpl w:val="B2D4EDA2"/>
+    <w:lvl w:ilvl="0">
+      <w:start w:val="1"/>
+      <w:numFmt w:val="bullet"/>
+      <w:lvlText w:val=""/>
+      <w:lvlJc w:val="left"/>
+      <w:pPr>
+        <w:tabs>
+          <w:tab w:val="num" w:pos="720"/>
+        </w:tabs>
+        <w:ind w:left="720" w:hanging="360"/>
+      </w:pPr>
+      <w:rPr>
+        <w:rFonts w:ascii="Symbol" w:hAnsi="Symbol" w:hint="default"/>
+        <w:sz w:val="20"/>
+      </w:rPr>
+    </w:lvl>
+    <w:lvl w:ilvl="1" w:tentative="1">
+      <w:start w:val="1"/>
+      <w:numFmt w:val="bullet"/>
+      <w:lvlText w:val=""/>
+      <w:lvlJc w:val="left"/>
+      <w:pPr>
+        <w:tabs>
+          <w:tab w:val="num" w:pos="1440"/>
+        </w:tabs>
+        <w:ind w:left="1440" w:hanging="360"/>
+      </w:pPr>
+      <w:rPr>
+        <w:rFonts w:ascii="Symbol" w:hAnsi="Symbol" w:hint="default"/>
+        <w:sz w:val="20"/>
+      </w:rPr>
+    </w:lvl>
+    <w:lvl w:ilvl="2" w:tentative="1">
+      <w:start w:val="1"/>
+      <w:numFmt w:val="bullet"/>
+      <w:lvlText w:val=""/>
+      <w:lvlJc w:val="left"/>
+      <w:pPr>
+        <w:tabs>
+          <w:tab w:val="num" w:pos="2160"/>
+        </w:tabs>
+        <w:ind w:left="2160" w:hanging="360"/>
+      </w:pPr>
+      <w:rPr>
+        <w:rFonts w:ascii="Symbol" w:hAnsi="Symbol" w:hint="default"/>
+        <w:sz w:val="20"/>
+      </w:rPr>
+    </w:lvl>
+    <w:lvl w:ilvl="3" w:tentative="1">
+      <w:start w:val="1"/>
+      <w:numFmt w:val="bullet"/>
+      <w:lvlText w:val=""/>
+      <w:lvlJc w:val="left"/>
+      <w:pPr>
+        <w:tabs>
+          <w:tab w:val="num" w:pos="2880"/>
+        </w:tabs>
+        <w:ind w:left="2880" w:hanging="360"/>
+      </w:pPr>
+      <w:rPr>
+        <w:rFonts w:ascii="Symbol" w:hAnsi="Symbol" w:hint="default"/>
+        <w:sz w:val="20"/>
+      </w:rPr>
+    </w:lvl>
+    <w:lvl w:ilvl="4" w:tentative="1">
+      <w:start w:val="1"/>
+      <w:numFmt w:val="bullet"/>
+      <w:lvlText w:val=""/>
+      <w:lvlJc w:val="left"/>
+      <w:pPr>
+        <w:tabs>
+          <w:tab w:val="num" w:pos="3600"/>
+        </w:tabs>
+        <w:ind w:left="3600" w:hanging="360"/>
+      </w:pPr>
+      <w:rPr>
+        <w:rFonts w:ascii="Symbol" w:hAnsi="Symbol" w:hint="default"/>
+        <w:sz w:val="20"/>
+      </w:rPr>
+    </w:lvl>
+    <w:lvl w:ilvl="5" w:tentative="1">
+      <w:start w:val="1"/>
+      <w:numFmt w:val="bullet"/>
+      <w:lvlText w:val=""/>
+      <w:lvlJc w:val="left"/>
+      <w:pPr>
+        <w:tabs>
+          <w:tab w:val="num" w:pos="4320"/>
+        </w:tabs>
+        <w:ind w:left="4320" w:hanging="360"/>
+      </w:pPr>
+      <w:rPr>
+        <w:rFonts w:ascii="Symbol" w:hAnsi="Symbol" w:hint="default"/>
+        <w:sz w:val="20"/>
+      </w:rPr>
+    </w:lvl>
+    <w:lvl w:ilvl="6" w:tentative="1">
+      <w:start w:val="1"/>
+      <w:numFmt w:val="bullet"/>
+      <w:lvlText w:val=""/>
+      <w:lvlJc w:val="left"/>
+      <w:pPr>
+        <w:tabs>
+          <w:tab w:val="num" w:pos="5040"/>
+        </w:tabs>
+        <w:ind w:left="5040" w:hanging="360"/>
+      </w:pPr>
+      <w:rPr>
+        <w:rFonts w:ascii="Symbol" w:hAnsi="Symbol" w:hint="default"/>
+        <w:sz w:val="20"/>
+      </w:rPr>
+    </w:lvl>
+    <w:lvl w:ilvl="7" w:tentative="1">
+      <w:start w:val="1"/>
+      <w:numFmt w:val="bullet"/>
+      <w:lvlText w:val=""/>
+      <w:lvlJc w:val="left"/>
+      <w:pPr>
+        <w:tabs>
+          <w:tab w:val="num" w:pos="5760"/>
+        </w:tabs>
+        <w:ind w:left="5760" w:hanging="360"/>
+      </w:pPr>
+      <w:rPr>
+        <w:rFonts w:ascii="Symbol" w:hAnsi="Symbol" w:hint="default"/>
+        <w:sz w:val="20"/>
+      </w:rPr>
+    </w:lvl>
+    <w:lvl w:ilvl="8" w:tentative="1">
+      <w:start w:val="1"/>
+      <w:numFmt w:val="bullet"/>
+      <w:lvlText w:val=""/>
+      <w:lvlJc w:val="left"/>
+      <w:pPr>
+        <w:tabs>
+          <w:tab w:val="num" w:pos="6480"/>
+        </w:tabs>
+        <w:ind w:left="6480" w:hanging="360"/>
+      </w:pPr>
+      <w:rPr>
+        <w:rFonts w:ascii="Symbol" w:hAnsi="Symbol" w:hint="default"/>
+        <w:sz w:val="20"/>
+      </w:rPr>
+    </w:lvl>
+  </w:abstractNum>
+  <w:abstractNum w:abstractNumId="9" w15:restartNumberingAfterBreak="0">
+    <w:nsid w:val="31B3536F"/>
+    <w:multiLevelType w:val="hybridMultilevel"/>
+    <w:tmpl w:val="80F248A4"/>
+    <w:lvl w:ilvl="0" w:tplc="0409000F">
+      <w:start w:val="1"/>
+      <w:numFmt w:val="decimal"/>
+      <w:lvlText w:val="%1."/>
+      <w:lvlJc w:val="left"/>
+      <w:pPr>
+        <w:ind w:left="697" w:hanging="360"/>
+      </w:pPr>
+    </w:lvl>
+    <w:lvl w:ilvl="1" w:tplc="04090019" w:tentative="1">
+      <w:start w:val="1"/>
+      <w:numFmt w:val="lowerLetter"/>
+      <w:lvlText w:val="%2."/>
+      <w:lvlJc w:val="left"/>
+      <w:pPr>
+        <w:ind w:left="1417" w:hanging="360"/>
+      </w:pPr>
+    </w:lvl>
+    <w:lvl w:ilvl="2" w:tplc="0409001B" w:tentative="1">
+      <w:start w:val="1"/>
+      <w:numFmt w:val="lowerRoman"/>
+      <w:lvlText w:val="%3."/>
+      <w:lvlJc w:val="right"/>
+      <w:pPr>
+        <w:ind w:left="2137" w:hanging="180"/>
+      </w:pPr>
+    </w:lvl>
+    <w:lvl w:ilvl="3" w:tplc="0409000F" w:tentative="1">
+      <w:start w:val="1"/>
+      <w:numFmt w:val="decimal"/>
+      <w:lvlText w:val="%4."/>
+      <w:lvlJc w:val="left"/>
+      <w:pPr>
+        <w:ind w:left="2857" w:hanging="360"/>
+      </w:pPr>
+    </w:lvl>
+    <w:lvl w:ilvl="4" w:tplc="04090019" w:tentative="1">
+      <w:start w:val="1"/>
+      <w:numFmt w:val="lowerLetter"/>
+      <w:lvlText w:val="%5."/>
+      <w:lvlJc w:val="left"/>
+      <w:pPr>
+        <w:ind w:left="3577" w:hanging="360"/>
+      </w:pPr>
+    </w:lvl>
+    <w:lvl w:ilvl="5" w:tplc="0409001B" w:tentative="1">
+      <w:start w:val="1"/>
+      <w:numFmt w:val="lowerRoman"/>
+      <w:lvlText w:val="%6."/>
+      <w:lvlJc w:val="right"/>
+      <w:pPr>
+        <w:ind w:left="4297" w:hanging="180"/>
+      </w:pPr>
+    </w:lvl>
+    <w:lvl w:ilvl="6" w:tplc="0409000F" w:tentative="1">
+      <w:start w:val="1"/>
+      <w:numFmt w:val="decimal"/>
+      <w:lvlText w:val="%7."/>
+      <w:lvlJc w:val="left"/>
+      <w:pPr>
+        <w:ind w:left="5017" w:hanging="360"/>
+      </w:pPr>
+    </w:lvl>
+    <w:lvl w:ilvl="7" w:tplc="04090019" w:tentative="1">
+      <w:start w:val="1"/>
+      <w:numFmt w:val="lowerLetter"/>
+      <w:lvlText w:val="%8."/>
+      <w:lvlJc w:val="left"/>
+      <w:pPr>
+        <w:ind w:left="5737" w:hanging="360"/>
+      </w:pPr>
+    </w:lvl>
+    <w:lvl w:ilvl="8" w:tplc="0409001B" w:tentative="1">
+      <w:start w:val="1"/>
+      <w:numFmt w:val="lowerRoman"/>
+      <w:lvlText w:val="%9."/>
+      <w:lvlJc w:val="right"/>
+      <w:pPr>
+        <w:ind w:left="6457" w:hanging="180"/>
+      </w:pPr>
+    </w:lvl>
+  </w:abstractNum>
+  <w:abstractNum w:abstractNumId="10" w15:restartNumberingAfterBreak="0">
+    <w:nsid w:val="557C4592"/>
+    <w:multiLevelType w:val="multilevel"/>
+    <w:tmpl w:val="838CFD76"/>
+    <w:lvl w:ilvl="0">
+      <w:start w:val="1"/>
+      <w:numFmt w:val="bullet"/>
+      <w:lvlText w:val=""/>
+      <w:lvlJc w:val="left"/>
+      <w:pPr>
+        <w:tabs>
+          <w:tab w:val="num" w:pos="720"/>
+        </w:tabs>
+        <w:ind w:left="720" w:hanging="360"/>
+      </w:pPr>
+      <w:rPr>
+        <w:rFonts w:ascii="Symbol" w:hAnsi="Symbol" w:hint="default"/>
+        <w:sz w:val="20"/>
+      </w:rPr>
+    </w:lvl>
+    <w:lvl w:ilvl="1" w:tentative="1">
+      <w:start w:val="1"/>
+      <w:numFmt w:val="bullet"/>
+      <w:lvlText w:val=""/>
+      <w:lvlJc w:val="left"/>
+      <w:pPr>
+        <w:tabs>
+          <w:tab w:val="num" w:pos="1440"/>
+        </w:tabs>
+        <w:ind w:left="1440" w:hanging="360"/>
+      </w:pPr>
+      <w:rPr>
+        <w:rFonts w:ascii="Symbol" w:hAnsi="Symbol" w:hint="default"/>
+        <w:sz w:val="20"/>
+      </w:rPr>
+    </w:lvl>
+    <w:lvl w:ilvl="2" w:tentative="1">
+      <w:start w:val="1"/>
+      <w:numFmt w:val="bullet"/>
+      <w:lvlText w:val=""/>
+      <w:lvlJc w:val="left"/>
+      <w:pPr>
+        <w:tabs>
+          <w:tab w:val="num" w:pos="2160"/>
+        </w:tabs>
+        <w:ind w:left="2160" w:hanging="360"/>
+      </w:pPr>
+      <w:rPr>
+        <w:rFonts w:ascii="Symbol" w:hAnsi="Symbol" w:hint="default"/>
+        <w:sz w:val="20"/>
+      </w:rPr>
+    </w:lvl>
+    <w:lvl w:ilvl="3" w:tentative="1">
+      <w:start w:val="1"/>
+      <w:numFmt w:val="bullet"/>
+      <w:lvlText w:val=""/>
+      <w:lvlJc w:val="left"/>
+      <w:pPr>
+        <w:tabs>
+          <w:tab w:val="num" w:pos="2880"/>
+        </w:tabs>
+        <w:ind w:left="2880" w:hanging="360"/>
+      </w:pPr>
+      <w:rPr>
+        <w:rFonts w:ascii="Symbol" w:hAnsi="Symbol" w:hint="default"/>
+        <w:sz w:val="20"/>
+      </w:rPr>
+    </w:lvl>
+    <w:lvl w:ilvl="4" w:tentative="1">
+      <w:start w:val="1"/>
+      <w:numFmt w:val="bullet"/>
+      <w:lvlText w:val=""/>
+      <w:lvlJc w:val="left"/>
+      <w:pPr>
+        <w:tabs>
+          <w:tab w:val="num" w:pos="3600"/>
+        </w:tabs>
+        <w:ind w:left="3600" w:hanging="360"/>
+      </w:pPr>
+      <w:rPr>
+        <w:rFonts w:ascii="Symbol" w:hAnsi="Symbol" w:hint="default"/>
+        <w:sz w:val="20"/>
+      </w:rPr>
+    </w:lvl>
+    <w:lvl w:ilvl="5" w:tentative="1">
+      <w:start w:val="1"/>
+      <w:numFmt w:val="bullet"/>
+      <w:lvlText w:val=""/>
+      <w:lvlJc w:val="left"/>
+      <w:pPr>
+        <w:tabs>
+          <w:tab w:val="num" w:pos="4320"/>
+        </w:tabs>
+        <w:ind w:left="4320" w:hanging="360"/>
+      </w:pPr>
+      <w:rPr>
+        <w:rFonts w:ascii="Symbol" w:hAnsi="Symbol" w:hint="default"/>
+        <w:sz w:val="20"/>
+      </w:rPr>
+    </w:lvl>
+    <w:lvl w:ilvl="6" w:tentative="1">
+      <w:start w:val="1"/>
+      <w:numFmt w:val="bullet"/>
+      <w:lvlText w:val=""/>
+      <w:lvlJc w:val="left"/>
+      <w:pPr>
+        <w:tabs>
+          <w:tab w:val="num" w:pos="5040"/>
+        </w:tabs>
+        <w:ind w:left="5040" w:hanging="360"/>
+      </w:pPr>
+      <w:rPr>
+        <w:rFonts w:ascii="Symbol" w:hAnsi="Symbol" w:hint="default"/>
+        <w:sz w:val="20"/>
+      </w:rPr>
+    </w:lvl>
+    <w:lvl w:ilvl="7" w:tentative="1">
+      <w:start w:val="1"/>
+      <w:numFmt w:val="bullet"/>
+      <w:lvlText w:val=""/>
+      <w:lvlJc w:val="left"/>
+      <w:pPr>
+        <w:tabs>
+          <w:tab w:val="num" w:pos="5760"/>
+        </w:tabs>
+        <w:ind w:left="5760" w:hanging="360"/>
+      </w:pPr>
+      <w:rPr>
+        <w:rFonts w:ascii="Symbol" w:hAnsi="Symbol" w:hint="default"/>
+        <w:sz w:val="20"/>
+      </w:rPr>
+    </w:lvl>
+    <w:lvl w:ilvl="8" w:tentative="1">
+      <w:start w:val="1"/>
+      <w:numFmt w:val="bullet"/>
+      <w:lvlText w:val=""/>
+      <w:lvlJc w:val="left"/>
+      <w:pPr>
+        <w:tabs>
+          <w:tab w:val="num" w:pos="6480"/>
+        </w:tabs>
+        <w:ind w:left="6480" w:hanging="360"/>
+      </w:pPr>
+      <w:rPr>
+        <w:rFonts w:ascii="Symbol" w:hAnsi="Symbol" w:hint="default"/>
+        <w:sz w:val="20"/>
+      </w:rPr>
+    </w:lvl>
+  </w:abstractNum>
+  <w:abstractNum w:abstractNumId="11" w15:restartNumberingAfterBreak="0">
+    <w:nsid w:val="571F127C"/>
+    <w:multiLevelType w:val="hybridMultilevel"/>
+    <w:tmpl w:val="C3DA0004"/>
+    <w:lvl w:ilvl="0" w:tplc="04090001">
+      <w:start w:val="1"/>
+      <w:numFmt w:val="bullet"/>
+      <w:lvlText w:val=""/>
+      <w:lvlJc w:val="left"/>
+      <w:pPr>
+        <w:ind w:left="1440" w:hanging="360"/>
+      </w:pPr>
+      <w:rPr>
+        <w:rFonts w:ascii="Symbol" w:hAnsi="Symbol" w:hint="default"/>
+      </w:rPr>
+    </w:lvl>
+    <w:lvl w:ilvl="1" w:tplc="04090003" w:tentative="1">
+      <w:start w:val="1"/>
+      <w:numFmt w:val="bullet"/>
+      <w:lvlText w:val="o"/>
+      <w:lvlJc w:val="left"/>
+      <w:pPr>
+        <w:ind w:left="2160" w:hanging="360"/>
+      </w:pPr>
+      <w:rPr>
+        <w:rFonts w:ascii="Courier New" w:hAnsi="Courier New" w:cs="Courier New" w:hint="default"/>
+      </w:rPr>
+    </w:lvl>
+    <w:lvl w:ilvl="2" w:tplc="04090005" w:tentative="1">
+      <w:start w:val="1"/>
+      <w:numFmt w:val="bullet"/>
+      <w:lvlText w:val=""/>
+      <w:lvlJc w:val="left"/>
+      <w:pPr>
+        <w:ind w:left="2880" w:hanging="360"/>
+      </w:pPr>
+      <w:rPr>
+        <w:rFonts w:ascii="Wingdings" w:hAnsi="Wingdings" w:hint="default"/>
+      </w:rPr>
+    </w:lvl>
+    <w:lvl w:ilvl="3" w:tplc="04090001" w:tentative="1">
+      <w:start w:val="1"/>
+      <w:numFmt w:val="bullet"/>
+      <w:lvlText w:val=""/>
+      <w:lvlJc w:val="left"/>
+      <w:pPr>
+        <w:ind w:left="3600" w:hanging="360"/>
+      </w:pPr>
+      <w:rPr>
+        <w:rFonts w:ascii="Symbol" w:hAnsi="Symbol" w:hint="default"/>
+      </w:rPr>
+    </w:lvl>
+    <w:lvl w:ilvl="4" w:tplc="04090003" w:tentative="1">
+      <w:start w:val="1"/>
+      <w:numFmt w:val="bullet"/>
+      <w:lvlText w:val="o"/>
+      <w:lvlJc w:val="left"/>
+      <w:pPr>
+        <w:ind w:left="4320" w:hanging="360"/>
+      </w:pPr>
+      <w:rPr>
+        <w:rFonts w:ascii="Courier New" w:hAnsi="Courier New" w:cs="Courier New" w:hint="default"/>
+      </w:rPr>
+    </w:lvl>
+    <w:lvl w:ilvl="5" w:tplc="04090005" w:tentative="1">
+      <w:start w:val="1"/>
+      <w:numFmt w:val="bullet"/>
+      <w:lvlText w:val=""/>
+      <w:lvlJc w:val="left"/>
+      <w:pPr>
+        <w:ind w:left="5040" w:hanging="360"/>
+      </w:pPr>
+      <w:rPr>
+        <w:rFonts w:ascii="Wingdings" w:hAnsi="Wingdings" w:hint="default"/>
+      </w:rPr>
+    </w:lvl>
+    <w:lvl w:ilvl="6" w:tplc="04090001" w:tentative="1">
+      <w:start w:val="1"/>
+      <w:numFmt w:val="bullet"/>
+      <w:lvlText w:val=""/>
+      <w:lvlJc w:val="left"/>
+      <w:pPr>
+        <w:ind w:left="5760" w:hanging="360"/>
+      </w:pPr>
+      <w:rPr>
+        <w:rFonts w:ascii="Symbol" w:hAnsi="Symbol" w:hint="default"/>
+      </w:rPr>
+    </w:lvl>
+    <w:lvl w:ilvl="7" w:tplc="04090003" w:tentative="1">
+      <w:start w:val="1"/>
+      <w:numFmt w:val="bullet"/>
+      <w:lvlText w:val="o"/>
+      <w:lvlJc w:val="left"/>
+      <w:pPr>
+        <w:ind w:left="6480" w:hanging="360"/>
+      </w:pPr>
+      <w:rPr>
+        <w:rFonts w:ascii="Courier New" w:hAnsi="Courier New" w:cs="Courier New" w:hint="default"/>
+      </w:rPr>
+    </w:lvl>
+    <w:lvl w:ilvl="8" w:tplc="04090005" w:tentative="1">
+      <w:start w:val="1"/>
+      <w:numFmt w:val="bullet"/>
+      <w:lvlText w:val=""/>
+      <w:lvlJc w:val="left"/>
+      <w:pPr>
+        <w:ind w:left="7200" w:hanging="360"/>
+      </w:pPr>
+      <w:rPr>
+        <w:rFonts w:ascii="Wingdings" w:hAnsi="Wingdings" w:hint="default"/>
+      </w:rPr>
+    </w:lvl>
+  </w:abstractNum>
+  <w:abstractNum w:abstractNumId="12" w15:restartNumberingAfterBreak="0">
+    <w:nsid w:val="624B12AB"/>
+    <w:multiLevelType w:val="multilevel"/>
+    <w:tmpl w:val="CC7C37D6"/>
+    <w:lvl w:ilvl="0">
+      <w:start w:val="1"/>
+      <w:numFmt w:val="bullet"/>
+      <w:lvlText w:val=""/>
+      <w:lvlJc w:val="left"/>
+      <w:pPr>
+        <w:tabs>
+          <w:tab w:val="num" w:pos="720"/>
+        </w:tabs>
+        <w:ind w:left="720" w:hanging="360"/>
+      </w:pPr>
+      <w:rPr>
+        <w:rFonts w:ascii="Symbol" w:hAnsi="Symbol" w:hint="default"/>
+        <w:sz w:val="20"/>
+      </w:rPr>
+    </w:lvl>
+    <w:lvl w:ilvl="1" w:tentative="1">
+      <w:start w:val="1"/>
+      <w:numFmt w:val="bullet"/>
+      <w:lvlText w:val=""/>
+      <w:lvlJc w:val="left"/>
+      <w:pPr>
+        <w:tabs>
+          <w:tab w:val="num" w:pos="1440"/>
+        </w:tabs>
+        <w:ind w:left="1440" w:hanging="360"/>
+      </w:pPr>
+      <w:rPr>
+        <w:rFonts w:ascii="Symbol" w:hAnsi="Symbol" w:hint="default"/>
+        <w:sz w:val="20"/>
+      </w:rPr>
+    </w:lvl>
+    <w:lvl w:ilvl="2" w:tentative="1">
+      <w:start w:val="1"/>
+      <w:numFmt w:val="bullet"/>
+      <w:lvlText w:val=""/>
+      <w:lvlJc w:val="left"/>
+      <w:pPr>
+        <w:tabs>
+          <w:tab w:val="num" w:pos="2160"/>
+        </w:tabs>
+        <w:ind w:left="2160" w:hanging="360"/>
+      </w:pPr>
+      <w:rPr>
+        <w:rFonts w:ascii="Symbol" w:hAnsi="Symbol" w:hint="default"/>
+        <w:sz w:val="20"/>
+      </w:rPr>
+    </w:lvl>
+    <w:lvl w:ilvl="3" w:tentative="1">
+      <w:start w:val="1"/>
+      <w:numFmt w:val="bullet"/>
+      <w:lvlText w:val=""/>
+      <w:lvlJc w:val="left"/>
+      <w:pPr>
+        <w:tabs>
+          <w:tab w:val="num" w:pos="2880"/>
+        </w:tabs>
+        <w:ind w:left="2880" w:hanging="360"/>
+      </w:pPr>
+      <w:rPr>
+        <w:rFonts w:ascii="Symbol" w:hAnsi="Symbol" w:hint="default"/>
+        <w:sz w:val="20"/>
+      </w:rPr>
+    </w:lvl>
+    <w:lvl w:ilvl="4" w:tentative="1">
+      <w:start w:val="1"/>
+      <w:numFmt w:val="bullet"/>
+      <w:lvlText w:val=""/>
+      <w:lvlJc w:val="left"/>
+      <w:pPr>
+        <w:tabs>
+          <w:tab w:val="num" w:pos="3600"/>
+        </w:tabs>
+        <w:ind w:left="3600" w:hanging="360"/>
+      </w:pPr>
+      <w:rPr>
+        <w:rFonts w:ascii="Symbol" w:hAnsi="Symbol" w:hint="default"/>
+        <w:sz w:val="20"/>
+      </w:rPr>
+    </w:lvl>
+    <w:lvl w:ilvl="5" w:tentative="1">
+      <w:start w:val="1"/>
+      <w:numFmt w:val="bullet"/>
+      <w:lvlText w:val=""/>
+      <w:lvlJc w:val="left"/>
+      <w:pPr>
+        <w:tabs>
+          <w:tab w:val="num" w:pos="4320"/>
+        </w:tabs>
+        <w:ind w:left="4320" w:hanging="360"/>
+      </w:pPr>
+      <w:rPr>
+        <w:rFonts w:ascii="Symbol" w:hAnsi="Symbol" w:hint="default"/>
+        <w:sz w:val="20"/>
+      </w:rPr>
+    </w:lvl>
+    <w:lvl w:ilvl="6" w:tentative="1">
+      <w:start w:val="1"/>
+      <w:numFmt w:val="bullet"/>
+      <w:lvlText w:val=""/>
+      <w:lvlJc w:val="left"/>
+      <w:pPr>
+        <w:tabs>
+          <w:tab w:val="num" w:pos="5040"/>
+        </w:tabs>
+        <w:ind w:left="5040" w:hanging="360"/>
+      </w:pPr>
+      <w:rPr>
+        <w:rFonts w:ascii="Symbol" w:hAnsi="Symbol" w:hint="default"/>
+        <w:sz w:val="20"/>
+      </w:rPr>
+    </w:lvl>
+    <w:lvl w:ilvl="7" w:tentative="1">
+      <w:start w:val="1"/>
+      <w:numFmt w:val="bullet"/>
+      <w:lvlText w:val=""/>
+      <w:lvlJc w:val="left"/>
+      <w:pPr>
+        <w:tabs>
+          <w:tab w:val="num" w:pos="5760"/>
+        </w:tabs>
+        <w:ind w:left="5760" w:hanging="360"/>
+      </w:pPr>
+      <w:rPr>
+        <w:rFonts w:ascii="Symbol" w:hAnsi="Symbol" w:hint="default"/>
+        <w:sz w:val="20"/>
+      </w:rPr>
+    </w:lvl>
+    <w:lvl w:ilvl="8" w:tentative="1">
+      <w:start w:val="1"/>
+      <w:numFmt w:val="bullet"/>
+      <w:lvlText w:val=""/>
+      <w:lvlJc w:val="left"/>
+      <w:pPr>
+        <w:tabs>
+          <w:tab w:val="num" w:pos="6480"/>
+        </w:tabs>
+        <w:ind w:left="6480" w:hanging="360"/>
+      </w:pPr>
+      <w:rPr>
+        <w:rFonts w:ascii="Symbol" w:hAnsi="Symbol" w:hint="default"/>
+        <w:sz w:val="20"/>
+      </w:rPr>
+    </w:lvl>
+  </w:abstractNum>
+  <w:abstractNum w:abstractNumId="13" w15:restartNumberingAfterBreak="0">
+    <w:nsid w:val="6623101B"/>
+    <w:multiLevelType w:val="multilevel"/>
+    <w:tmpl w:val="0706B5DA"/>
+    <w:lvl w:ilvl="0">
+      <w:start w:val="1"/>
+      <w:numFmt w:val="bullet"/>
+      <w:lvlText w:val=""/>
+      <w:lvlJc w:val="left"/>
+      <w:pPr>
+        <w:tabs>
+          <w:tab w:val="num" w:pos="720"/>
+        </w:tabs>
+        <w:ind w:left="720" w:hanging="360"/>
+      </w:pPr>
+      <w:rPr>
+        <w:rFonts w:ascii="Symbol" w:hAnsi="Symbol" w:hint="default"/>
+        <w:sz w:val="20"/>
+      </w:rPr>
+    </w:lvl>
+    <w:lvl w:ilvl="1" w:tentative="1">
+      <w:start w:val="1"/>
+      <w:numFmt w:val="bullet"/>
+      <w:lvlText w:val=""/>
+      <w:lvlJc w:val="left"/>
+      <w:pPr>
+        <w:tabs>
+          <w:tab w:val="num" w:pos="1440"/>
+        </w:tabs>
+        <w:ind w:left="1440" w:hanging="360"/>
+      </w:pPr>
+      <w:rPr>
+        <w:rFonts w:ascii="Symbol" w:hAnsi="Symbol" w:hint="default"/>
+        <w:sz w:val="20"/>
+      </w:rPr>
+    </w:lvl>
+    <w:lvl w:ilvl="2" w:tentative="1">
+      <w:start w:val="1"/>
+      <w:numFmt w:val="bullet"/>
+      <w:lvlText w:val=""/>
+      <w:lvlJc w:val="left"/>
+      <w:pPr>
+        <w:tabs>
+          <w:tab w:val="num" w:pos="2160"/>
+        </w:tabs>
+        <w:ind w:left="2160" w:hanging="360"/>
+      </w:pPr>
+      <w:rPr>
+        <w:rFonts w:ascii="Symbol" w:hAnsi="Symbol" w:hint="default"/>
+        <w:sz w:val="20"/>
+      </w:rPr>
+    </w:lvl>
+    <w:lvl w:ilvl="3" w:tentative="1">
+      <w:start w:val="1"/>
+      <w:numFmt w:val="bullet"/>
+      <w:lvlText w:val=""/>
+      <w:lvlJc w:val="left"/>
+      <w:pPr>
+        <w:tabs>
+          <w:tab w:val="num" w:pos="2880"/>
+        </w:tabs>
+        <w:ind w:left="2880" w:hanging="360"/>
+      </w:pPr>
+      <w:rPr>
+        <w:rFonts w:ascii="Symbol" w:hAnsi="Symbol" w:hint="default"/>
+        <w:sz w:val="20"/>
+      </w:rPr>
+    </w:lvl>
+    <w:lvl w:ilvl="4" w:tentative="1">
+      <w:start w:val="1"/>
+      <w:numFmt w:val="bullet"/>
+      <w:lvlText w:val=""/>
+      <w:lvlJc w:val="left"/>
+      <w:pPr>
+        <w:tabs>
+          <w:tab w:val="num" w:pos="3600"/>
+        </w:tabs>
+        <w:ind w:left="3600" w:hanging="360"/>
+      </w:pPr>
+      <w:rPr>
+        <w:rFonts w:ascii="Symbol" w:hAnsi="Symbol" w:hint="default"/>
+        <w:sz w:val="20"/>
+      </w:rPr>
+    </w:lvl>
+    <w:lvl w:ilvl="5" w:tentative="1">
+      <w:start w:val="1"/>
+      <w:numFmt w:val="bullet"/>
+      <w:lvlText w:val=""/>
+      <w:lvlJc w:val="left"/>
+      <w:pPr>
+        <w:tabs>
+          <w:tab w:val="num" w:pos="4320"/>
+        </w:tabs>
+        <w:ind w:left="4320" w:hanging="360"/>
+      </w:pPr>
+      <w:rPr>
+        <w:rFonts w:ascii="Symbol" w:hAnsi="Symbol" w:hint="default"/>
+        <w:sz w:val="20"/>
+      </w:rPr>
+    </w:lvl>
+    <w:lvl w:ilvl="6" w:tentative="1">
+      <w:start w:val="1"/>
+      <w:numFmt w:val="bullet"/>
+      <w:lvlText w:val=""/>
+      <w:lvlJc w:val="left"/>
+      <w:pPr>
+        <w:tabs>
+          <w:tab w:val="num" w:pos="5040"/>
+        </w:tabs>
+        <w:ind w:left="5040" w:hanging="360"/>
+      </w:pPr>
+      <w:rPr>
+        <w:rFonts w:ascii="Symbol" w:hAnsi="Symbol" w:hint="default"/>
+        <w:sz w:val="20"/>
+      </w:rPr>
+    </w:lvl>
+    <w:lvl w:ilvl="7" w:tentative="1">
+      <w:start w:val="1"/>
+      <w:numFmt w:val="bullet"/>
+      <w:lvlText w:val=""/>
+      <w:lvlJc w:val="left"/>
+      <w:pPr>
+        <w:tabs>
+          <w:tab w:val="num" w:pos="5760"/>
+        </w:tabs>
+        <w:ind w:left="5760" w:hanging="360"/>
+      </w:pPr>
+      <w:rPr>
+        <w:rFonts w:ascii="Symbol" w:hAnsi="Symbol" w:hint="default"/>
+        <w:sz w:val="20"/>
+      </w:rPr>
+    </w:lvl>
+    <w:lvl w:ilvl="8" w:tentative="1">
+      <w:start w:val="1"/>
+      <w:numFmt w:val="bullet"/>
+      <w:lvlText w:val=""/>
+      <w:lvlJc w:val="left"/>
+      <w:pPr>
+        <w:tabs>
+          <w:tab w:val="num" w:pos="6480"/>
+        </w:tabs>
+        <w:ind w:left="6480" w:hanging="360"/>
+      </w:pPr>
+      <w:rPr>
+        <w:rFonts w:ascii="Symbol" w:hAnsi="Symbol" w:hint="default"/>
+        <w:sz w:val="20"/>
+      </w:rPr>
+    </w:lvl>
+  </w:abstractNum>
+  <w:abstractNum w:abstractNumId="14" w15:restartNumberingAfterBreak="0">
+    <w:nsid w:val="74193059"/>
+    <w:multiLevelType w:val="multilevel"/>
+    <w:tmpl w:val="FC2E2586"/>
+    <w:lvl w:ilvl="0">
+      <w:start w:val="1"/>
+      <w:numFmt w:val="bullet"/>
+      <w:lvlText w:val=""/>
+      <w:lvlJc w:val="left"/>
+      <w:pPr>
+        <w:tabs>
+          <w:tab w:val="num" w:pos="720"/>
+        </w:tabs>
+        <w:ind w:left="720" w:hanging="360"/>
+      </w:pPr>
+      <w:rPr>
+        <w:rFonts w:ascii="Symbol" w:hAnsi="Symbol" w:hint="default"/>
+        <w:sz w:val="20"/>
+      </w:rPr>
+    </w:lvl>
+    <w:lvl w:ilvl="1" w:tentative="1">
+      <w:start w:val="1"/>
+      <w:numFmt w:val="bullet"/>
+      <w:lvlText w:val=""/>
+      <w:lvlJc w:val="left"/>
+      <w:pPr>
+        <w:tabs>
+          <w:tab w:val="num" w:pos="1440"/>
+        </w:tabs>
+        <w:ind w:left="1440" w:hanging="360"/>
+      </w:pPr>
+      <w:rPr>
+        <w:rFonts w:ascii="Symbol" w:hAnsi="Symbol" w:hint="default"/>
+        <w:sz w:val="20"/>
+      </w:rPr>
+    </w:lvl>
+    <w:lvl w:ilvl="2" w:tentative="1">
+      <w:start w:val="1"/>
+      <w:numFmt w:val="bullet"/>
+      <w:lvlText w:val=""/>
+      <w:lvlJc w:val="left"/>
+      <w:pPr>
+        <w:tabs>
+          <w:tab w:val="num" w:pos="2160"/>
+        </w:tabs>
+        <w:ind w:left="2160" w:hanging="360"/>
+      </w:pPr>
+      <w:rPr>
+        <w:rFonts w:ascii="Symbol" w:hAnsi="Symbol" w:hint="default"/>
+        <w:sz w:val="20"/>
+      </w:rPr>
+    </w:lvl>
+    <w:lvl w:ilvl="3" w:tentative="1">
+      <w:start w:val="1"/>
+      <w:numFmt w:val="bullet"/>
+      <w:lvlText w:val=""/>
+      <w:lvlJc w:val="left"/>
+      <w:pPr>
+        <w:tabs>
+          <w:tab w:val="num" w:pos="2880"/>
+        </w:tabs>
+        <w:ind w:left="2880" w:hanging="360"/>
+      </w:pPr>
+      <w:rPr>
+        <w:rFonts w:ascii="Symbol" w:hAnsi="Symbol" w:hint="default"/>
+        <w:sz w:val="20"/>
+      </w:rPr>
+    </w:lvl>
+    <w:lvl w:ilvl="4" w:tentative="1">
+      <w:start w:val="1"/>
+      <w:numFmt w:val="bullet"/>
+      <w:lvlText w:val=""/>
+      <w:lvlJc w:val="left"/>
+      <w:pPr>
+        <w:tabs>
+          <w:tab w:val="num" w:pos="3600"/>
+        </w:tabs>
+        <w:ind w:left="3600" w:hanging="360"/>
+      </w:pPr>
+      <w:rPr>
+        <w:rFonts w:ascii="Symbol" w:hAnsi="Symbol" w:hint="default"/>
+        <w:sz w:val="20"/>
+      </w:rPr>
+    </w:lvl>
+    <w:lvl w:ilvl="5" w:tentative="1">
+      <w:start w:val="1"/>
+      <w:numFmt w:val="bullet"/>
+      <w:lvlText w:val=""/>
+      <w:lvlJc w:val="left"/>
+      <w:pPr>
+        <w:tabs>
+          <w:tab w:val="num" w:pos="4320"/>
+        </w:tabs>
+        <w:ind w:left="4320" w:hanging="360"/>
+      </w:pPr>
+      <w:rPr>
+        <w:rFonts w:ascii="Symbol" w:hAnsi="Symbol" w:hint="default"/>
+        <w:sz w:val="20"/>
+      </w:rPr>
+    </w:lvl>
+    <w:lvl w:ilvl="6" w:tentative="1">
+      <w:start w:val="1"/>
+      <w:numFmt w:val="bullet"/>
+      <w:lvlText w:val=""/>
+      <w:lvlJc w:val="left"/>
+      <w:pPr>
+        <w:tabs>
+          <w:tab w:val="num" w:pos="5040"/>
+        </w:tabs>
+        <w:ind w:left="5040" w:hanging="360"/>
+      </w:pPr>
+      <w:rPr>
+        <w:rFonts w:ascii="Symbol" w:hAnsi="Symbol" w:hint="default"/>
+        <w:sz w:val="20"/>
+      </w:rPr>
+    </w:lvl>
+    <w:lvl w:ilvl="7" w:tentative="1">
+      <w:start w:val="1"/>
+      <w:numFmt w:val="bullet"/>
+      <w:lvlText w:val=""/>
+      <w:lvlJc w:val="left"/>
+      <w:pPr>
+        <w:tabs>
+          <w:tab w:val="num" w:pos="5760"/>
+        </w:tabs>
+        <w:ind w:left="5760" w:hanging="360"/>
+      </w:pPr>
+      <w:rPr>
+        <w:rFonts w:ascii="Symbol" w:hAnsi="Symbol" w:hint="default"/>
+        <w:sz w:val="20"/>
+      </w:rPr>
+    </w:lvl>
+    <w:lvl w:ilvl="8" w:tentative="1">
+      <w:start w:val="1"/>
+      <w:numFmt w:val="bullet"/>
+      <w:lvlText w:val=""/>
+      <w:lvlJc w:val="left"/>
+      <w:pPr>
+        <w:tabs>
+          <w:tab w:val="num" w:pos="6480"/>
+        </w:tabs>
+        <w:ind w:left="6480" w:hanging="360"/>
+      </w:pPr>
+      <w:rPr>
+        <w:rFonts w:ascii="Symbol" w:hAnsi="Symbol" w:hint="default"/>
+        <w:sz w:val="20"/>
+      </w:rPr>
+    </w:lvl>
+  </w:abstractNum>
   <w:num w:numId="1">
-    <w:abstractNumId w:val="2"/>
+    <w:abstractNumId w:val="5"/>
   </w:num>
   <w:num w:numId="2">
-    <w:abstractNumId w:val="1"/>
+    <w:abstractNumId w:val="4"/>
   </w:num>
   <w:num w:numId="3">
     <w:abstractNumId w:val="0"/>
+  </w:num>
+  <w:num w:numId="4">
+    <w:abstractNumId w:val="10"/>
+  </w:num>
+  <w:num w:numId="5">
+    <w:abstractNumId w:val="7"/>
+  </w:num>
+  <w:num w:numId="6">
+    <w:abstractNumId w:val="3"/>
+  </w:num>
+  <w:num w:numId="7">
+    <w:abstractNumId w:val="13"/>
+  </w:num>
+  <w:num w:numId="8">
+    <w:abstractNumId w:val="14"/>
+  </w:num>
+  <w:num w:numId="9">
+    <w:abstractNumId w:val="1"/>
+  </w:num>
+  <w:num w:numId="10">
+    <w:abstractNumId w:val="12"/>
+  </w:num>
+  <w:num w:numId="11">
+    <w:abstractNumId w:val="8"/>
+  </w:num>
+  <w:num w:numId="12">
+    <w:abstractNumId w:val="11"/>
+  </w:num>
+  <w:num w:numId="13">
+    <w:abstractNumId w:val="2"/>
+  </w:num>
+  <w:num w:numId="14">
+    <w:abstractNumId w:val="6"/>
+  </w:num>
+  <w:num w:numId="15">
+    <w:abstractNumId w:val="9"/>
   </w:num>
 </w:numbering>
 </file>
@@ -906,6 +3481,63 @@
     <w:name w:val="Normal"/>
     <w:qFormat/>
   </w:style>
+  <w:style w:type="paragraph" w:styleId="Heading3">
+    <w:name w:val="heading 3"/>
+    <w:basedOn w:val="Normal"/>
+    <w:link w:val="Heading3Char"/>
+    <w:uiPriority w:val="9"/>
+    <w:qFormat/>
+    <w:rsid w:val="007248A3"/>
+    <w:pPr>
+      <w:spacing w:before="100" w:beforeAutospacing="1" w:after="100" w:afterAutospacing="1" w:line="240" w:lineRule="auto"/>
+      <w:outlineLvl w:val="2"/>
+    </w:pPr>
+    <w:rPr>
+      <w:rFonts w:ascii="Times New Roman" w:eastAsia="Times New Roman" w:hAnsi="Times New Roman" w:cs="Times New Roman"/>
+      <w:b/>
+      <w:bCs/>
+      <w:sz w:val="27"/>
+      <w:szCs w:val="27"/>
+    </w:rPr>
+  </w:style>
+  <w:style w:type="paragraph" w:styleId="Heading4">
+    <w:name w:val="heading 4"/>
+    <w:basedOn w:val="Normal"/>
+    <w:link w:val="Heading4Char"/>
+    <w:uiPriority w:val="9"/>
+    <w:qFormat/>
+    <w:rsid w:val="007248A3"/>
+    <w:pPr>
+      <w:spacing w:before="100" w:beforeAutospacing="1" w:after="100" w:afterAutospacing="1" w:line="240" w:lineRule="auto"/>
+      <w:outlineLvl w:val="3"/>
+    </w:pPr>
+    <w:rPr>
+      <w:rFonts w:ascii="Times New Roman" w:eastAsia="Times New Roman" w:hAnsi="Times New Roman" w:cs="Times New Roman"/>
+      <w:b/>
+      <w:bCs/>
+      <w:sz w:val="24"/>
+      <w:szCs w:val="24"/>
+    </w:rPr>
+  </w:style>
+  <w:style w:type="paragraph" w:styleId="Heading5">
+    <w:name w:val="heading 5"/>
+    <w:basedOn w:val="Normal"/>
+    <w:link w:val="Heading5Char"/>
+    <w:uiPriority w:val="9"/>
+    <w:qFormat/>
+    <w:rsid w:val="007248A3"/>
+    <w:pPr>
+      <w:spacing w:before="100" w:beforeAutospacing="1" w:after="100" w:afterAutospacing="1" w:line="240" w:lineRule="auto"/>
+      <w:outlineLvl w:val="4"/>
+    </w:pPr>
+    <w:rPr>
+      <w:rFonts w:ascii="Times New Roman" w:eastAsia="Times New Roman" w:hAnsi="Times New Roman" w:cs="Times New Roman"/>
+      <w:b/>
+      <w:bCs/>
+      <w:sz w:val="20"/>
+      <w:szCs w:val="20"/>
+    </w:rPr>
+  </w:style>
   <w:style w:type="character" w:default="1" w:styleId="DefaultParagraphFont">
     <w:name w:val="Default Paragraph Font"/>
     <w:uiPriority w:val="1"/>
@@ -943,6 +3575,107 @@
       <w:ind w:left="720"/>
       <w:contextualSpacing/>
     </w:pPr>
+  </w:style>
+  <w:style w:type="character" w:customStyle="1" w:styleId="Heading3Char">
+    <w:name w:val="Heading 3 Char"/>
+    <w:basedOn w:val="DefaultParagraphFont"/>
+    <w:link w:val="Heading3"/>
+    <w:uiPriority w:val="9"/>
+    <w:rsid w:val="007248A3"/>
+    <w:rPr>
+      <w:rFonts w:ascii="Times New Roman" w:eastAsia="Times New Roman" w:hAnsi="Times New Roman" w:cs="Times New Roman"/>
+      <w:b/>
+      <w:bCs/>
+      <w:sz w:val="27"/>
+      <w:szCs w:val="27"/>
+    </w:rPr>
+  </w:style>
+  <w:style w:type="character" w:customStyle="1" w:styleId="Heading4Char">
+    <w:name w:val="Heading 4 Char"/>
+    <w:basedOn w:val="DefaultParagraphFont"/>
+    <w:link w:val="Heading4"/>
+    <w:uiPriority w:val="9"/>
+    <w:rsid w:val="007248A3"/>
+    <w:rPr>
+      <w:rFonts w:ascii="Times New Roman" w:eastAsia="Times New Roman" w:hAnsi="Times New Roman" w:cs="Times New Roman"/>
+      <w:b/>
+      <w:bCs/>
+      <w:sz w:val="24"/>
+      <w:szCs w:val="24"/>
+    </w:rPr>
+  </w:style>
+  <w:style w:type="character" w:customStyle="1" w:styleId="Heading5Char">
+    <w:name w:val="Heading 5 Char"/>
+    <w:basedOn w:val="DefaultParagraphFont"/>
+    <w:link w:val="Heading5"/>
+    <w:uiPriority w:val="9"/>
+    <w:rsid w:val="007248A3"/>
+    <w:rPr>
+      <w:rFonts w:ascii="Times New Roman" w:eastAsia="Times New Roman" w:hAnsi="Times New Roman" w:cs="Times New Roman"/>
+      <w:b/>
+      <w:bCs/>
+      <w:sz w:val="20"/>
+      <w:szCs w:val="20"/>
+    </w:rPr>
+  </w:style>
+  <w:style w:type="paragraph" w:styleId="NormalWeb">
+    <w:name w:val="Normal (Web)"/>
+    <w:basedOn w:val="Normal"/>
+    <w:uiPriority w:val="99"/>
+    <w:semiHidden/>
+    <w:unhideWhenUsed/>
+    <w:rsid w:val="007248A3"/>
+    <w:pPr>
+      <w:spacing w:before="100" w:beforeAutospacing="1" w:after="100" w:afterAutospacing="1" w:line="240" w:lineRule="auto"/>
+    </w:pPr>
+    <w:rPr>
+      <w:rFonts w:ascii="Times New Roman" w:eastAsia="Times New Roman" w:hAnsi="Times New Roman" w:cs="Times New Roman"/>
+      <w:sz w:val="24"/>
+      <w:szCs w:val="24"/>
+    </w:rPr>
+  </w:style>
+  <w:style w:type="character" w:styleId="Emphasis">
+    <w:name w:val="Emphasis"/>
+    <w:basedOn w:val="DefaultParagraphFont"/>
+    <w:uiPriority w:val="20"/>
+    <w:qFormat/>
+    <w:rsid w:val="007248A3"/>
+    <w:rPr>
+      <w:i/>
+      <w:iCs/>
+    </w:rPr>
+  </w:style>
+  <w:style w:type="character" w:styleId="HTMLCode">
+    <w:name w:val="HTML Code"/>
+    <w:basedOn w:val="DefaultParagraphFont"/>
+    <w:uiPriority w:val="99"/>
+    <w:semiHidden/>
+    <w:unhideWhenUsed/>
+    <w:rsid w:val="007248A3"/>
+    <w:rPr>
+      <w:rFonts w:ascii="Courier New" w:eastAsia="Times New Roman" w:hAnsi="Courier New" w:cs="Courier New"/>
+      <w:sz w:val="20"/>
+      <w:szCs w:val="20"/>
+    </w:rPr>
+  </w:style>
+  <w:style w:type="table" w:styleId="TableGrid">
+    <w:name w:val="Table Grid"/>
+    <w:basedOn w:val="TableNormal"/>
+    <w:uiPriority w:val="39"/>
+    <w:rsid w:val="006C2C56"/>
+    <w:pPr>
+      <w:spacing w:after="0" w:line="240" w:lineRule="auto"/>
+    </w:pPr>
+    <w:tblPr>
+      <w:tblBorders>
+        <w:top w:val="single" w:sz="4" w:space="0" w:color="auto"/>
+        <w:left w:val="single" w:sz="4" w:space="0" w:color="auto"/>
+        <w:bottom w:val="single" w:sz="4" w:space="0" w:color="auto"/>
+        <w:right w:val="single" w:sz="4" w:space="0" w:color="auto"/>
+        <w:insideH w:val="single" w:sz="4" w:space="0" w:color="auto"/>
+        <w:insideV w:val="single" w:sz="4" w:space="0" w:color="auto"/>
+      </w:tblBorders>
+    </w:tblPr>
   </w:style>
 </w:styles>
 </file>

</xml_diff>

<commit_message>
Finalizing the cleaning process excluding unwanted data. Also working on the SQLite programming
</commit_message>
<xml_diff>
--- a/We rate dogs data quality issues.docx
+++ b/We rate dogs data quality issues.docx
@@ -27,10 +27,7 @@
         </w:numPr>
       </w:pPr>
       <w:r>
-        <w:t xml:space="preserve">There are 3 separate </w:t>
-      </w:r>
-      <w:r>
-        <w:t>tables.</w:t>
+        <w:t>There are 3 separate tables.</w:t>
       </w:r>
     </w:p>
     <w:p>
@@ -42,10 +39,7 @@
         </w:numPr>
       </w:pPr>
       <w:r>
-        <w:t>We fix this by merging our data into one table using “twitter_id”</w:t>
-      </w:r>
-      <w:r>
-        <w:t>.</w:t>
+        <w:t>We fix this by merging our data into one table using “twitter_id”.</w:t>
       </w:r>
       <w:r>
         <w:t xml:space="preserve"> --Done</w:t>
@@ -65,10 +59,7 @@
         </w:numPr>
       </w:pPr>
       <w:r>
-        <w:t xml:space="preserve">Timestamp </w:t>
-      </w:r>
-      <w:r>
-        <w:t>datatype values are typed as object.</w:t>
+        <w:t>Timestamp datatype values are typed as object.</w:t>
       </w:r>
       <w:r>
         <w:t xml:space="preserve"> --Done</w:t>
@@ -131,6 +122,9 @@
       <w:r>
         <w:t>We query the text field in our merged data for “RT @” and drop those columns.</w:t>
       </w:r>
+      <w:r>
+        <w:t xml:space="preserve"> --Done</w:t>
+      </w:r>
     </w:p>
     <w:p>
       <w:pPr>
@@ -151,6 +145,11 @@
       <w:r>
         <w:t>.</w:t>
       </w:r>
+      <w:r>
+        <w:t xml:space="preserve"> -- Done</w:t>
+      </w:r>
+      <w:bookmarkStart w:id="0" w:name="_GoBack"/>
+      <w:bookmarkEnd w:id="0"/>
     </w:p>
     <w:p>
       <w:pPr>
@@ -270,10 +269,7 @@
         </w:numPr>
       </w:pPr>
       <w:r>
-        <w:t>Redun</w:t>
-      </w:r>
-      <w:r>
-        <w:t xml:space="preserve">dant columns (doggo, </w:t>
+        <w:t xml:space="preserve">Redundant columns (doggo, </w:t>
       </w:r>
       <w:proofErr w:type="spellStart"/>
       <w:r>
@@ -307,16 +303,7 @@
         </w:numPr>
       </w:pPr>
       <w:r>
-        <w:t xml:space="preserve">We </w:t>
-      </w:r>
-      <w:r>
-        <w:t>Place</w:t>
-      </w:r>
-      <w:r>
-        <w:t xml:space="preserve"> the</w:t>
-      </w:r>
-      <w:r>
-        <w:t xml:space="preserve"> values into a new one dimensional column</w:t>
+        <w:t>We Place the values into a new one dimensional column</w:t>
       </w:r>
       <w:r>
         <w:t xml:space="preserve"> called “</w:t>
@@ -353,22 +340,11 @@
         </w:numPr>
       </w:pPr>
       <w:r>
-        <w:t>Missing fields for</w:t>
-      </w:r>
-      <w:r>
-        <w:t xml:space="preserve"> newly created</w:t>
-      </w:r>
-      <w:r>
-        <w:t xml:space="preserve"> dog type</w:t>
-      </w:r>
-      <w:r>
-        <w:t xml:space="preserve"> field.</w:t>
+        <w:t>Missing fields for newly created dog type field.</w:t>
       </w:r>
       <w:r>
         <w:t xml:space="preserve"> – done maybe</w:t>
       </w:r>
-      <w:bookmarkStart w:id="0" w:name="_GoBack"/>
-      <w:bookmarkEnd w:id="0"/>
     </w:p>
     <w:p>
       <w:pPr>
@@ -464,6 +440,9 @@
       <w:proofErr w:type="spellEnd"/>
       <w:r>
         <w:t xml:space="preserve">” in our merged data and exclude the null fields. </w:t>
+      </w:r>
+      <w:r>
+        <w:t>--Done</w:t>
       </w:r>
     </w:p>
     <w:p>
@@ -1016,13 +995,7 @@
             </w:r>
             <w:proofErr w:type="gramEnd"/>
             <w:r>
-              <w:t xml:space="preserve"> loop and populating our name column based on </w:t>
-            </w:r>
-            <w:r>
-              <w:t>observable</w:t>
-            </w:r>
-            <w:r>
-              <w:t xml:space="preserve"> criteria.</w:t>
+              <w:t xml:space="preserve"> loop and populating our name column based on observable criteria.</w:t>
             </w:r>
           </w:p>
         </w:tc>

</xml_diff>